<commit_message>
Add Soft Skills and Reformat sentence
</commit_message>
<xml_diff>
--- a/RESUME Raj Bharath K 15 Jul 2014.docx
+++ b/RESUME Raj Bharath K 15 Jul 2014.docx
@@ -22,21 +22,19 @@
         <w:t xml:space="preserve"> | </w:t>
       </w:r>
       <w:hyperlink r:id="rId9" w:history="1">
-        <w:proofErr w:type="gramStart"/>
         <w:r>
           <w:rPr>
             <w:rStyle w:val="Hyperlink"/>
             <w:sz w:val="22"/>
           </w:rPr>
-          <w:t>My</w:t>
+          <w:t>m</w:t>
         </w:r>
-        <w:proofErr w:type="gramEnd"/>
         <w:r>
           <w:rPr>
             <w:rStyle w:val="Hyperlink"/>
             <w:sz w:val="22"/>
           </w:rPr>
-          <w:t xml:space="preserve"> repos</w:t>
+          <w:t>y repos</w:t>
         </w:r>
       </w:hyperlink>
     </w:p>
@@ -140,7 +138,7 @@
               <w:rPr>
                 <w:sz w:val="25"/>
               </w:rPr>
-              <w:t>Objective</w:t>
+              <w:t>Profile</w:t>
             </w:r>
           </w:p>
         </w:tc>
@@ -228,6 +226,7 @@
               <w:id w:val="-1315948574"/>
               <w15:repeatingSection/>
             </w:sdtPr>
+            <w:sdtEndPr/>
             <w:sdtContent>
               <w:sdt>
                 <w:sdtPr>
@@ -246,6 +245,7 @@
                   </w:placeholder>
                   <w15:repeatingSectionItem/>
                 </w:sdtPr>
+                <w:sdtEndPr/>
                 <w:sdtContent>
                   <w:p>
                     <w:pPr>
@@ -293,6 +293,7 @@
                     <w:pPr>
                       <w:pStyle w:val="ResumeText"/>
                       <w:rPr>
+                        <w:b/>
                         <w:sz w:val="24"/>
                       </w:rPr>
                     </w:pPr>
@@ -305,6 +306,7 @@
                       </w:rPr>
                     </w:pPr>
                     <w:bookmarkStart w:id="0" w:name="_GoBack"/>
+                    <w:bookmarkEnd w:id="0"/>
                     <w:r>
                       <w:rPr>
                         <w:b/>
@@ -316,14 +318,7 @@
                       <w:rPr>
                         <w:sz w:val="24"/>
                       </w:rPr>
-                      <w:t xml:space="preserve"> </w:t>
-                    </w:r>
-                    <w:bookmarkEnd w:id="0"/>
-                    <w:r>
-                      <w:rPr>
-                        <w:sz w:val="24"/>
-                      </w:rPr>
-                      <w:t>– KTAT for effective training of the new joiner associates.</w:t>
+                      <w:t xml:space="preserve"> – KTAT for effective training of the new joiner associates.</w:t>
                     </w:r>
                   </w:p>
                   <w:p>
@@ -343,9 +338,16 @@
                     </w:pPr>
                     <w:r>
                       <w:rPr>
-                        <w:sz w:val="24"/>
-                      </w:rPr>
-                      <w:t>Proposed a POC on Mobile testing to automate mobile web and mobile app.</w:t>
+                        <w:b/>
+                        <w:sz w:val="24"/>
+                      </w:rPr>
+                      <w:t>Proposed a POC on Mobile testing</w:t>
+                    </w:r>
+                    <w:r>
+                      <w:rPr>
+                        <w:sz w:val="24"/>
+                      </w:rPr>
+                      <w:t xml:space="preserve"> to automate mobile web and mobile app.</w:t>
                     </w:r>
                   </w:p>
                   <w:p>
@@ -355,12 +357,6 @@
                         <w:sz w:val="24"/>
                       </w:rPr>
                     </w:pPr>
-                    <w:r>
-                      <w:rPr>
-                        <w:sz w:val="24"/>
-                      </w:rPr>
-                      <w:t>Trained team associates on tool development to focus on automation and thus lessen manual interaction.</w:t>
-                    </w:r>
                   </w:p>
                   <w:p>
                     <w:pPr>
@@ -369,6 +365,12 @@
                         <w:sz w:val="24"/>
                       </w:rPr>
                     </w:pPr>
+                    <w:r>
+                      <w:rPr>
+                        <w:sz w:val="24"/>
+                      </w:rPr>
+                      <w:t>Trained fellow team mates on tool development to make them automation oriented avoiding much of manual interaction.</w:t>
+                    </w:r>
                   </w:p>
                 </w:sdtContent>
               </w:sdt>
@@ -389,6 +391,7 @@
                   </w:placeholder>
                   <w15:repeatingSectionItem/>
                 </w:sdtPr>
+                <w:sdtEndPr/>
                 <w:sdtContent>
                   <w:p>
                     <w:pPr>
@@ -427,9 +430,35 @@
                     </w:pPr>
                     <w:r>
                       <w:rPr>
-                        <w:sz w:val="24"/>
-                      </w:rPr>
-                      <w:t>Developed a QC scheduling tool called 1 click scheduler that saved hours of manual efforts.</w:t>
+                        <w:b/>
+                        <w:sz w:val="24"/>
+                      </w:rPr>
+                      <w:t>Developed</w:t>
+                    </w:r>
+                    <w:r>
+                      <w:rPr>
+                        <w:sz w:val="24"/>
+                      </w:rPr>
+                      <w:t xml:space="preserve"> a QC scheduling tool called </w:t>
+                    </w:r>
+                    <w:r>
+                      <w:rPr>
+                        <w:b/>
+                        <w:sz w:val="24"/>
+                      </w:rPr>
+                      <w:t>1 Click Scheduler</w:t>
+                    </w:r>
+                    <w:r>
+                      <w:rPr>
+                        <w:sz w:val="24"/>
+                      </w:rPr>
+                      <w:t xml:space="preserve"> </w:t>
+                    </w:r>
+                    <w:r>
+                      <w:rPr>
+                        <w:sz w:val="24"/>
+                      </w:rPr>
+                      <w:t>that saved hours of manual efforts.</w:t>
                     </w:r>
                   </w:p>
                   <w:p>
@@ -451,16 +480,14 @@
                       <w:rPr>
                         <w:sz w:val="24"/>
                       </w:rPr>
-                      <w:t>Featured Auto-defect function in test automation.</w:t>
-                    </w:r>
-                  </w:p>
-                  <w:p>
-                    <w:pPr>
-                      <w:pStyle w:val="ResumeText"/>
-                      <w:rPr>
-                        <w:sz w:val="24"/>
-                      </w:rPr>
-                    </w:pPr>
+                      <w:t>Enhanced the existing automation framework by adding the auto defect function to automatically log the defects in database</w:t>
+                    </w:r>
+                    <w:r>
+                      <w:rPr>
+                        <w:sz w:val="24"/>
+                      </w:rPr>
+                      <w:t xml:space="preserve"> </w:t>
+                    </w:r>
                   </w:p>
                   <w:p>
                     <w:pPr>
@@ -537,6 +564,7 @@
               <w:id w:val="1666131658"/>
               <w15:repeatingSection/>
             </w:sdtPr>
+            <w:sdtEndPr/>
             <w:sdtContent>
               <w:sdt>
                 <w:sdtPr>
@@ -555,6 +583,7 @@
                   </w:placeholder>
                   <w15:repeatingSectionItem/>
                 </w:sdtPr>
+                <w:sdtEndPr/>
                 <w:sdtContent>
                   <w:p>
                     <w:pPr>
@@ -618,6 +647,7 @@
                   </w:placeholder>
                   <w15:repeatingSectionItem/>
                 </w:sdtPr>
+                <w:sdtEndPr/>
                 <w:sdtContent>
                   <w:p>
                     <w:pPr>
@@ -688,6 +718,7 @@
                   </w:placeholder>
                   <w15:repeatingSectionItem/>
                 </w:sdtPr>
+                <w:sdtEndPr/>
                 <w:sdtContent>
                   <w:p>
                     <w:pPr>
@@ -714,19 +745,7 @@
                       <w:rPr>
                         <w:sz w:val="24"/>
                       </w:rPr>
-                      <w:t xml:space="preserve">Developed an </w:t>
-                    </w:r>
-                    <w:r>
-                      <w:rPr>
-                        <w:sz w:val="24"/>
-                      </w:rPr>
-                      <w:t xml:space="preserve">android </w:t>
-                    </w:r>
-                    <w:r>
-                      <w:rPr>
-                        <w:sz w:val="24"/>
-                      </w:rPr>
-                      <w:t xml:space="preserve">application (exclusively for tablets) for children to read, learn and write Tamil Alphabets in a friendly animated environment. This application was designed for an NGO and it got an </w:t>
+                      <w:t xml:space="preserve">Developed an android application (exclusively for tablets) for children to read, learn and write Tamil Alphabets in a friendly animated environment. This application was designed for an NGO and it got an </w:t>
                     </w:r>
                     <w:hyperlink r:id="rId13" w:history="1">
                       <w:r>
@@ -763,6 +782,7 @@
                   </w:placeholder>
                   <w15:repeatingSectionItem/>
                 </w:sdtPr>
+                <w:sdtEndPr/>
                 <w:sdtContent>
                   <w:p>
                     <w:pPr>
@@ -804,19 +824,7 @@
                       <w:rPr>
                         <w:sz w:val="24"/>
                       </w:rPr>
-                      <w:t xml:space="preserve"> </w:t>
-                    </w:r>
-                    <w:r>
-                      <w:rPr>
-                        <w:sz w:val="24"/>
-                      </w:rPr>
-                      <w:t xml:space="preserve">in android </w:t>
-                    </w:r>
-                    <w:r>
-                      <w:rPr>
-                        <w:sz w:val="24"/>
-                      </w:rPr>
-                      <w:t>with minimalist user interface.</w:t>
+                      <w:t xml:space="preserve"> in android with minimalist user interface.</w:t>
                     </w:r>
                   </w:p>
                 </w:sdtContent>
@@ -838,6 +846,7 @@
                   </w:placeholder>
                   <w15:repeatingSectionItem/>
                 </w:sdtPr>
+                <w:sdtEndPr/>
                 <w:sdtContent>
                   <w:p>
                     <w:pPr>
@@ -976,6 +985,7 @@
               <w:id w:val="276916292"/>
               <w15:repeatingSection/>
             </w:sdtPr>
+            <w:sdtEndPr/>
             <w:sdtContent>
               <w:sdt>
                 <w:sdtPr>
@@ -988,6 +998,7 @@
                   </w:placeholder>
                   <w15:repeatingSectionItem/>
                 </w:sdtPr>
+                <w:sdtEndPr/>
                 <w:sdtContent>
                   <w:p>
                     <w:pPr>
@@ -1016,6 +1027,7 @@
                   </w:placeholder>
                   <w15:repeatingSectionItem/>
                 </w:sdtPr>
+                <w:sdtEndPr/>
                 <w:sdtContent>
                   <w:p>
                     <w:pPr>
@@ -1044,6 +1056,7 @@
                   </w:placeholder>
                   <w15:repeatingSectionItem/>
                 </w:sdtPr>
+                <w:sdtEndPr/>
                 <w:sdtContent>
                   <w:p>
                     <w:pPr>
@@ -1067,7 +1080,7 @@
       </w:tr>
       <w:tr>
         <w:trPr>
-          <w:trHeight w:val="1339"/>
+          <w:trHeight w:val="476"/>
         </w:trPr>
         <w:tc>
           <w:tcPr>
@@ -1112,6 +1125,7 @@
               <w:id w:val="-1075044306"/>
               <w15:repeatingSection/>
             </w:sdtPr>
+            <w:sdtEndPr/>
             <w:sdtContent>
               <w:sdt>
                 <w:sdtPr>
@@ -1124,6 +1138,7 @@
                   </w:placeholder>
                   <w15:repeatingSectionItem/>
                 </w:sdtPr>
+                <w:sdtEndPr/>
                 <w:sdtContent>
                   <w:p>
                     <w:pPr>
@@ -1152,6 +1167,7 @@
                   </w:placeholder>
                   <w15:repeatingSectionItem/>
                 </w:sdtPr>
+                <w:sdtEndPr/>
                 <w:sdtContent>
                   <w:p>
                     <w:pPr>
@@ -1180,6 +1196,7 @@
                   </w:placeholder>
                   <w15:repeatingSectionItem/>
                 </w:sdtPr>
+                <w:sdtEndPr/>
                 <w:sdtContent>
                   <w:p>
                     <w:pPr>
@@ -1208,6 +1225,7 @@
                   </w:placeholder>
                   <w15:repeatingSectionItem/>
                 </w:sdtPr>
+                <w:sdtEndPr/>
                 <w:sdtContent>
                   <w:p>
                     <w:pPr>
@@ -1291,6 +1309,7 @@
               <w:id w:val="2135755592"/>
               <w15:repeatingSection/>
             </w:sdtPr>
+            <w:sdtEndPr/>
             <w:sdtContent>
               <w:sdt>
                 <w:sdtPr>
@@ -1303,6 +1322,7 @@
                   </w:placeholder>
                   <w15:repeatingSectionItem/>
                 </w:sdtPr>
+                <w:sdtEndPr/>
                 <w:sdtContent>
                   <w:p>
                     <w:pPr>
@@ -1331,6 +1351,7 @@
                   </w:placeholder>
                   <w15:repeatingSectionItem/>
                 </w:sdtPr>
+                <w:sdtEndPr/>
                 <w:sdtContent>
                   <w:p>
                     <w:pPr>
@@ -1350,6 +1371,105 @@
               </w:sdt>
             </w:sdtContent>
           </w:sdt>
+        </w:tc>
+      </w:tr>
+      <w:tr>
+        <w:trPr>
+          <w:trHeight w:val="953"/>
+        </w:trPr>
+        <w:tc>
+          <w:tcPr>
+            <w:tcW w:w="1764" w:type="dxa"/>
+          </w:tcPr>
+          <w:p>
+            <w:pPr>
+              <w:pStyle w:val="Heading1"/>
+              <w:rPr>
+                <w:sz w:val="25"/>
+              </w:rPr>
+            </w:pPr>
+            <w:r>
+              <w:rPr>
+                <w:sz w:val="25"/>
+              </w:rPr>
+              <w:t>soft skills</w:t>
+            </w:r>
+          </w:p>
+        </w:tc>
+        <w:tc>
+          <w:tcPr>
+            <w:tcW w:w="468" w:type="dxa"/>
+          </w:tcPr>
+          <w:p>
+            <w:pPr>
+              <w:rPr>
+                <w:sz w:val="24"/>
+              </w:rPr>
+            </w:pPr>
+          </w:p>
+        </w:tc>
+        <w:tc>
+          <w:tcPr>
+            <w:tcW w:w="7771" w:type="dxa"/>
+          </w:tcPr>
+          <w:p>
+            <w:pPr>
+              <w:pStyle w:val="ResumeText"/>
+              <w:rPr>
+                <w:sz w:val="24"/>
+              </w:rPr>
+            </w:pPr>
+            <w:r>
+              <w:rPr>
+                <w:sz w:val="24"/>
+              </w:rPr>
+              <w:t>I carry a lot of humor along in the form of instantaneous one liners and mimicry of great people. My colleagues appreciate my skills and relish my company. I try creating a friendly atmosphere around me to make people comfortable to approach me.</w:t>
+            </w:r>
+          </w:p>
+          <w:p>
+            <w:pPr>
+              <w:pStyle w:val="ResumeText"/>
+              <w:rPr>
+                <w:sz w:val="24"/>
+              </w:rPr>
+            </w:pPr>
+          </w:p>
+          <w:p>
+            <w:pPr>
+              <w:pStyle w:val="ResumeText"/>
+              <w:rPr>
+                <w:sz w:val="24"/>
+              </w:rPr>
+            </w:pPr>
+            <w:r>
+              <w:rPr>
+                <w:sz w:val="24"/>
+              </w:rPr>
+              <w:t>I communicate with my clients on daily basis as part of status calls thus appreciably got accustomed to speaking and understanding the slang. I have always loved taking up challenges in life making me very adaptable to every situation.</w:t>
+            </w:r>
+          </w:p>
+          <w:p>
+            <w:pPr>
+              <w:pStyle w:val="ResumeText"/>
+              <w:rPr>
+                <w:sz w:val="24"/>
+              </w:rPr>
+            </w:pPr>
+          </w:p>
+          <w:p>
+            <w:pPr>
+              <w:pStyle w:val="ResumeText"/>
+              <w:rPr>
+                <w:sz w:val="24"/>
+              </w:rPr>
+            </w:pPr>
+            <w:r>
+              <w:rPr>
+                <w:sz w:val="24"/>
+              </w:rPr>
+              <w:t>I actively initiate every team outing and celebration, managing the funds of the same thus showing my organizing and management skills.</w:t>
+            </w:r>
+          </w:p>
         </w:tc>
       </w:tr>
       <w:tr>
@@ -1433,6 +1553,7 @@
                   </w:placeholder>
                   <w15:repeatingSectionItem/>
                 </w:sdtPr>
+                <w:sdtEndPr/>
                 <w:sdtContent>
                   <w:p>
                     <w:pPr>
@@ -1528,6 +1649,7 @@
               <w15:color w:val="C0C0C0"/>
               <w15:repeatingSection/>
             </w:sdtPr>
+            <w:sdtEndPr/>
             <w:sdtContent>
               <w:sdt>
                 <w:sdtPr>
@@ -1547,41 +1669,32 @@
                   <w15:color w:val="C0C0C0"/>
                   <w15:repeatingSectionItem/>
                 </w:sdtPr>
+                <w:sdtEndPr/>
                 <w:sdtContent>
                   <w:p>
                     <w:pPr>
                       <w:pStyle w:val="Heading2"/>
                       <w:rPr>
-                        <w:sz w:val="24"/>
+                        <w:rFonts w:asciiTheme="minorHAnsi" w:eastAsiaTheme="minorEastAsia" w:hAnsiTheme="minorHAnsi" w:cstheme="minorBidi"/>
+                        <w:b w:val="0"/>
+                        <w:bCs w:val="0"/>
+                        <w:caps w:val="0"/>
+                        <w:color w:val="595959" w:themeColor="text1" w:themeTint="A6"/>
+                        <w:sz w:val="24"/>
+                        <w14:ligatures w14:val="none"/>
                       </w:rPr>
                     </w:pPr>
-                  </w:p>
-                  <w:p>
-                    <w:pPr>
-                      <w:pStyle w:val="ResumeText"/>
-                      <w:rPr>
-                        <w:sz w:val="24"/>
-                      </w:rPr>
-                    </w:pPr>
-                    <w:r>
-                      <w:rPr>
-                        <w:sz w:val="24"/>
-                      </w:rPr>
-                      <w:t xml:space="preserve">5/501-2, </w:t>
-                    </w:r>
-                    <w:proofErr w:type="spellStart"/>
-                    <w:r>
-                      <w:rPr>
-                        <w:sz w:val="24"/>
-                      </w:rPr>
-                      <w:t>Fathima</w:t>
-                    </w:r>
-                    <w:proofErr w:type="spellEnd"/>
-                    <w:r>
-                      <w:rPr>
-                        <w:sz w:val="24"/>
-                      </w:rPr>
-                      <w:t xml:space="preserve"> Nagar,</w:t>
+                    <w:r>
+                      <w:rPr>
+                        <w:rFonts w:asciiTheme="minorHAnsi" w:eastAsiaTheme="minorEastAsia" w:hAnsiTheme="minorHAnsi" w:cstheme="minorBidi"/>
+                        <w:b w:val="0"/>
+                        <w:bCs w:val="0"/>
+                        <w:caps w:val="0"/>
+                        <w:color w:val="595959" w:themeColor="text1" w:themeTint="A6"/>
+                        <w:sz w:val="24"/>
+                        <w14:ligatures w14:val="none"/>
+                      </w:rPr>
+                      <w:t>5/501-2, Fathima Nagar,</w:t>
                     </w:r>
                   </w:p>
                   <w:p>
@@ -3434,7 +3547,9 @@
   <w:rsids>
     <w:rsidRoot w:val="004B6176"/>
     <w:rsid w:val="002F4976"/>
-    <w:rsid w:val="004B6176"/>
+    <w:rsid w:val="003B328F"/>
+    <w:rsid w:val="004B6176"/>
+    <w:rsid w:val="00B274B9"/>
   </w:rsids>
   <m:mathPr>
     <m:mathFont m:val="Cambria Math"/>

</xml_diff>

<commit_message>
Added one line for about me
</commit_message>
<xml_diff>
--- a/RESUME Raj Bharath K 15 Jul 2014.docx
+++ b/RESUME Raj Bharath K 15 Jul 2014.docx
@@ -28,7 +28,6 @@
                 <w:lang w:eastAsia="ja-JP"/>
               </w:rPr>
             </w:pPr>
-            <w:bookmarkStart w:id="0" w:name="_GoBack" w:colFirst="1" w:colLast="1"/>
             <w:r>
               <w:rPr>
                 <w:rFonts w:asciiTheme="minorHAnsi" w:eastAsiaTheme="minorEastAsia" w:hAnsiTheme="minorHAnsi"/>
@@ -65,17 +64,21 @@
               <w:ind w:left="342"/>
               <w:rPr>
                 <w:rFonts w:asciiTheme="minorHAnsi" w:hAnsiTheme="minorHAnsi"/>
-                <w:szCs w:val="28"/>
-              </w:rPr>
-            </w:pPr>
+                <w:sz w:val="26"/>
+                <w:szCs w:val="28"/>
+              </w:rPr>
+            </w:pPr>
+            <w:bookmarkStart w:id="0" w:name="_GoBack"/>
             <w:r>
               <w:rPr>
                 <w:rFonts w:asciiTheme="minorHAnsi" w:hAnsiTheme="minorHAnsi"/>
+                <w:sz w:val="26"/>
                 <w:szCs w:val="28"/>
               </w:rPr>
               <w:t>9840859553</w:t>
             </w:r>
           </w:p>
+          <w:bookmarkEnd w:id="0"/>
           <w:p>
             <w:pPr>
               <w:spacing w:after="0" w:line="240" w:lineRule="auto"/>
@@ -325,7 +328,80 @@
                 <w:szCs w:val="28"/>
                 <w:lang w:eastAsia="ja-JP"/>
               </w:rPr>
-              <w:t>oming trends and technologies. I</w:t>
+              <w:t xml:space="preserve">oming trends and technologies. </w:t>
+            </w:r>
+            <w:r>
+              <w:rPr>
+                <w:rFonts w:asciiTheme="minorHAnsi" w:eastAsiaTheme="minorEastAsia" w:hAnsiTheme="minorHAnsi"/>
+                <w:color w:val="000000" w:themeColor="text1"/>
+                <w:sz w:val="28"/>
+                <w:szCs w:val="28"/>
+                <w:lang w:eastAsia="ja-JP"/>
+              </w:rPr>
+              <w:t xml:space="preserve">I love writing object </w:t>
+            </w:r>
+            <w:r>
+              <w:rPr>
+                <w:rFonts w:asciiTheme="minorHAnsi" w:eastAsiaTheme="minorEastAsia" w:hAnsiTheme="minorHAnsi"/>
+                <w:color w:val="000000" w:themeColor="text1"/>
+                <w:sz w:val="28"/>
+                <w:szCs w:val="28"/>
+                <w:lang w:eastAsia="ja-JP"/>
+              </w:rPr>
+              <w:t xml:space="preserve">oriented and </w:t>
+            </w:r>
+            <w:r>
+              <w:rPr>
+                <w:rFonts w:asciiTheme="minorHAnsi" w:eastAsiaTheme="minorEastAsia" w:hAnsiTheme="minorHAnsi"/>
+                <w:color w:val="000000" w:themeColor="text1"/>
+                <w:sz w:val="28"/>
+                <w:szCs w:val="28"/>
+                <w:lang w:eastAsia="ja-JP"/>
+              </w:rPr>
+              <w:t>adaptive</w:t>
+            </w:r>
+            <w:r>
+              <w:rPr>
+                <w:rFonts w:asciiTheme="minorHAnsi" w:eastAsiaTheme="minorEastAsia" w:hAnsiTheme="minorHAnsi"/>
+                <w:color w:val="000000" w:themeColor="text1"/>
+                <w:sz w:val="28"/>
+                <w:szCs w:val="28"/>
+                <w:lang w:eastAsia="ja-JP"/>
+              </w:rPr>
+              <w:t xml:space="preserve"> </w:t>
+            </w:r>
+            <w:r>
+              <w:rPr>
+                <w:rFonts w:asciiTheme="minorHAnsi" w:eastAsiaTheme="minorEastAsia" w:hAnsiTheme="minorHAnsi"/>
+                <w:color w:val="000000" w:themeColor="text1"/>
+                <w:sz w:val="28"/>
+                <w:szCs w:val="28"/>
+                <w:lang w:eastAsia="ja-JP"/>
+              </w:rPr>
+              <w:t xml:space="preserve">code. </w:t>
+            </w:r>
+          </w:p>
+          <w:p>
+            <w:pPr>
+              <w:pStyle w:val="Heading1"/>
+              <w:spacing w:before="0" w:line="240" w:lineRule="auto"/>
+              <w:rPr>
+                <w:rFonts w:asciiTheme="minorHAnsi" w:eastAsiaTheme="minorEastAsia" w:hAnsiTheme="minorHAnsi"/>
+                <w:color w:val="000000" w:themeColor="text1"/>
+                <w:sz w:val="28"/>
+                <w:szCs w:val="28"/>
+                <w:lang w:eastAsia="ja-JP"/>
+              </w:rPr>
+            </w:pPr>
+            <w:r>
+              <w:rPr>
+                <w:rFonts w:asciiTheme="minorHAnsi" w:eastAsiaTheme="minorEastAsia" w:hAnsiTheme="minorHAnsi"/>
+                <w:color w:val="000000" w:themeColor="text1"/>
+                <w:sz w:val="28"/>
+                <w:szCs w:val="28"/>
+                <w:lang w:eastAsia="ja-JP"/>
+              </w:rPr>
+              <w:t>I</w:t>
             </w:r>
             <w:r>
               <w:rPr>
@@ -2055,7 +2131,6 @@
             <w:pPr>
               <w:pStyle w:val="Heading1"/>
               <w:spacing w:before="0" w:line="240" w:lineRule="auto"/>
-              <w:ind w:left="342"/>
               <w:rPr>
                 <w:rFonts w:asciiTheme="minorHAnsi" w:hAnsiTheme="minorHAnsi"/>
                 <w:sz w:val="28"/>
@@ -2065,7 +2140,6 @@
           </w:p>
         </w:tc>
       </w:tr>
-      <w:bookmarkEnd w:id="0"/>
     </w:tbl>
     <w:p>
       <w:pPr>
@@ -2076,7 +2150,7 @@
     <w:sectPr>
       <w:footerReference w:type="default" r:id="rId9"/>
       <w:pgSz w:w="12240" w:h="15840"/>
-      <w:pgMar w:top="990" w:right="1440" w:bottom="1440" w:left="1440" w:header="720" w:footer="720" w:gutter="0"/>
+      <w:pgMar w:top="630" w:right="1440" w:bottom="1440" w:left="1440" w:header="720" w:footer="720" w:gutter="0"/>
       <w:cols w:space="720"/>
       <w:docGrid w:linePitch="360"/>
     </w:sectPr>

</xml_diff>

<commit_message>
Change in Professional summary
</commit_message>
<xml_diff>
--- a/RESUME Raj Bharath K 15 Jul 2014.docx
+++ b/RESUME Raj Bharath K 15 Jul 2014.docx
@@ -300,7 +300,29 @@
                 <w:szCs w:val="28"/>
                 <w:lang w:eastAsia="ja-JP"/>
               </w:rPr>
-              <w:t xml:space="preserve"> with an unquenching thirst for learning. </w:t>
+              <w:t xml:space="preserve"> with an </w:t>
+            </w:r>
+            <w:proofErr w:type="spellStart"/>
+            <w:r>
+              <w:rPr>
+                <w:rFonts w:asciiTheme="minorHAnsi" w:eastAsiaTheme="minorEastAsia" w:hAnsiTheme="minorHAnsi"/>
+                <w:color w:val="000000" w:themeColor="text1"/>
+                <w:sz w:val="28"/>
+                <w:szCs w:val="28"/>
+                <w:lang w:eastAsia="ja-JP"/>
+              </w:rPr>
+              <w:t>unquenching</w:t>
+            </w:r>
+            <w:proofErr w:type="spellEnd"/>
+            <w:r>
+              <w:rPr>
+                <w:rFonts w:asciiTheme="minorHAnsi" w:eastAsiaTheme="minorEastAsia" w:hAnsiTheme="minorHAnsi"/>
+                <w:color w:val="000000" w:themeColor="text1"/>
+                <w:sz w:val="28"/>
+                <w:szCs w:val="28"/>
+                <w:lang w:eastAsia="ja-JP"/>
+              </w:rPr>
+              <w:t xml:space="preserve"> thirst for learning. </w:t>
             </w:r>
             <w:r>
               <w:rPr>
@@ -689,357 +711,341 @@
               </w:rPr>
               <w:t xml:space="preserve">, </w:t>
             </w:r>
+            <w:r>
+              <w:rPr>
+                <w:rFonts w:asciiTheme="minorHAnsi" w:eastAsiaTheme="minorEastAsia" w:hAnsiTheme="minorHAnsi"/>
+                <w:color w:val="000000" w:themeColor="text1"/>
+                <w:sz w:val="28"/>
+                <w:szCs w:val="28"/>
+                <w:lang w:eastAsia="ja-JP"/>
+              </w:rPr>
+              <w:t>requirement analysis, test scenario identification, defect management</w:t>
+            </w:r>
+          </w:p>
+          <w:p>
+            <w:pPr>
+              <w:pStyle w:val="Heading1"/>
+              <w:spacing w:before="0" w:line="240" w:lineRule="auto"/>
+              <w:rPr>
+                <w:rFonts w:asciiTheme="minorHAnsi" w:eastAsiaTheme="minorEastAsia" w:hAnsiTheme="minorHAnsi"/>
+                <w:color w:val="000000" w:themeColor="text1"/>
+                <w:sz w:val="28"/>
+                <w:szCs w:val="28"/>
+                <w:lang w:eastAsia="ja-JP"/>
+              </w:rPr>
+            </w:pPr>
+          </w:p>
+          <w:p>
+            <w:pPr>
+              <w:pStyle w:val="Heading1"/>
+              <w:spacing w:before="0" w:line="240" w:lineRule="auto"/>
+              <w:rPr>
+                <w:rFonts w:asciiTheme="minorHAnsi" w:eastAsiaTheme="minorEastAsia" w:hAnsiTheme="minorHAnsi"/>
+                <w:color w:val="000000" w:themeColor="text1"/>
+                <w:sz w:val="28"/>
+                <w:szCs w:val="28"/>
+                <w:lang w:eastAsia="ja-JP"/>
+              </w:rPr>
+            </w:pPr>
+            <w:r>
+              <w:rPr>
+                <w:rFonts w:asciiTheme="minorHAnsi" w:eastAsiaTheme="minorEastAsia" w:hAnsiTheme="minorHAnsi"/>
+                <w:color w:val="000000" w:themeColor="text1"/>
+                <w:sz w:val="28"/>
+                <w:szCs w:val="28"/>
+                <w:lang w:eastAsia="ja-JP"/>
+              </w:rPr>
+              <w:t>D</w:t>
+            </w:r>
+            <w:r>
+              <w:rPr>
+                <w:rFonts w:asciiTheme="minorHAnsi" w:eastAsiaTheme="minorEastAsia" w:hAnsiTheme="minorHAnsi"/>
+                <w:color w:val="000000" w:themeColor="text1"/>
+                <w:sz w:val="28"/>
+                <w:szCs w:val="28"/>
+                <w:lang w:eastAsia="ja-JP"/>
+              </w:rPr>
+              <w:t>eveloped a knowledge transfer tool for effective training of the new joiner associates</w:t>
+            </w:r>
+          </w:p>
+          <w:p>
+            <w:pPr>
+              <w:pStyle w:val="Heading1"/>
+              <w:spacing w:before="0" w:line="240" w:lineRule="auto"/>
+              <w:rPr>
+                <w:rFonts w:asciiTheme="minorHAnsi" w:eastAsiaTheme="minorEastAsia" w:hAnsiTheme="minorHAnsi"/>
+                <w:color w:val="000000" w:themeColor="text1"/>
+                <w:sz w:val="28"/>
+                <w:szCs w:val="28"/>
+                <w:lang w:eastAsia="ja-JP"/>
+              </w:rPr>
+            </w:pPr>
+          </w:p>
+          <w:p>
+            <w:pPr>
+              <w:pStyle w:val="Heading1"/>
+              <w:spacing w:before="0" w:line="240" w:lineRule="auto"/>
+              <w:rPr>
+                <w:rFonts w:asciiTheme="minorHAnsi" w:eastAsiaTheme="minorEastAsia" w:hAnsiTheme="minorHAnsi"/>
+                <w:color w:val="000000" w:themeColor="text1"/>
+                <w:sz w:val="28"/>
+                <w:szCs w:val="28"/>
+                <w:lang w:eastAsia="ja-JP"/>
+              </w:rPr>
+            </w:pPr>
+            <w:r>
+              <w:rPr>
+                <w:rFonts w:asciiTheme="minorHAnsi" w:eastAsiaTheme="minorEastAsia" w:hAnsiTheme="minorHAnsi"/>
+                <w:color w:val="000000" w:themeColor="text1"/>
+                <w:sz w:val="28"/>
+                <w:szCs w:val="28"/>
+                <w:lang w:eastAsia="ja-JP"/>
+              </w:rPr>
+              <w:t>S</w:t>
+            </w:r>
+            <w:r>
+              <w:rPr>
+                <w:rFonts w:asciiTheme="minorHAnsi" w:eastAsiaTheme="minorEastAsia" w:hAnsiTheme="minorHAnsi"/>
+                <w:color w:val="000000" w:themeColor="text1"/>
+                <w:sz w:val="28"/>
+                <w:szCs w:val="28"/>
+                <w:lang w:eastAsia="ja-JP"/>
+              </w:rPr>
+              <w:t xml:space="preserve">howcased a </w:t>
+            </w:r>
+            <w:r>
+              <w:rPr>
+                <w:rFonts w:asciiTheme="minorHAnsi" w:eastAsiaTheme="minorEastAsia" w:hAnsiTheme="minorHAnsi"/>
+                <w:color w:val="000000" w:themeColor="text1"/>
+                <w:sz w:val="28"/>
+                <w:szCs w:val="28"/>
+                <w:lang w:eastAsia="ja-JP"/>
+              </w:rPr>
+              <w:t>POC</w:t>
+            </w:r>
+            <w:r>
+              <w:rPr>
+                <w:rFonts w:asciiTheme="minorHAnsi" w:eastAsiaTheme="minorEastAsia" w:hAnsiTheme="minorHAnsi"/>
+                <w:color w:val="000000" w:themeColor="text1"/>
+                <w:sz w:val="28"/>
+                <w:szCs w:val="28"/>
+                <w:lang w:eastAsia="ja-JP"/>
+              </w:rPr>
+              <w:t xml:space="preserve"> on mobile automation testing for mobile web and app</w:t>
+            </w:r>
+          </w:p>
+          <w:p>
+            <w:pPr>
+              <w:pStyle w:val="Heading1"/>
+              <w:spacing w:before="0" w:line="240" w:lineRule="auto"/>
+              <w:rPr>
+                <w:rFonts w:asciiTheme="minorHAnsi" w:eastAsiaTheme="minorEastAsia" w:hAnsiTheme="minorHAnsi"/>
+                <w:color w:val="000000" w:themeColor="text1"/>
+                <w:sz w:val="28"/>
+                <w:szCs w:val="28"/>
+                <w:lang w:eastAsia="ja-JP"/>
+              </w:rPr>
+            </w:pPr>
+          </w:p>
+          <w:p>
+            <w:pPr>
+              <w:pStyle w:val="Heading1"/>
+              <w:spacing w:before="0" w:line="240" w:lineRule="auto"/>
+              <w:rPr>
+                <w:rFonts w:asciiTheme="minorHAnsi" w:eastAsiaTheme="minorEastAsia" w:hAnsiTheme="minorHAnsi"/>
+                <w:color w:val="000000" w:themeColor="text1"/>
+                <w:sz w:val="28"/>
+                <w:szCs w:val="28"/>
+                <w:lang w:eastAsia="ja-JP"/>
+              </w:rPr>
+            </w:pPr>
+            <w:r>
+              <w:rPr>
+                <w:rFonts w:asciiTheme="minorHAnsi" w:eastAsiaTheme="minorEastAsia" w:hAnsiTheme="minorHAnsi"/>
+                <w:color w:val="000000" w:themeColor="text1"/>
+                <w:sz w:val="28"/>
+                <w:szCs w:val="28"/>
+                <w:lang w:eastAsia="ja-JP"/>
+              </w:rPr>
+              <w:t>T</w:t>
+            </w:r>
+            <w:r>
+              <w:rPr>
+                <w:rFonts w:asciiTheme="minorHAnsi" w:eastAsiaTheme="minorEastAsia" w:hAnsiTheme="minorHAnsi"/>
+                <w:color w:val="000000" w:themeColor="text1"/>
+                <w:sz w:val="28"/>
+                <w:szCs w:val="28"/>
+                <w:lang w:eastAsia="ja-JP"/>
+              </w:rPr>
+              <w:t>rained fellow team mates on tool development</w:t>
+            </w:r>
+          </w:p>
+          <w:p>
+            <w:pPr>
+              <w:pStyle w:val="Heading1"/>
+              <w:spacing w:before="0" w:line="240" w:lineRule="auto"/>
+              <w:rPr>
+                <w:rFonts w:asciiTheme="minorHAnsi" w:eastAsiaTheme="minorEastAsia" w:hAnsiTheme="minorHAnsi"/>
+                <w:color w:val="000000" w:themeColor="text1"/>
+                <w:sz w:val="28"/>
+                <w:szCs w:val="28"/>
+                <w:lang w:eastAsia="ja-JP"/>
+              </w:rPr>
+            </w:pPr>
+          </w:p>
+          <w:p>
+            <w:pPr>
+              <w:pStyle w:val="Heading1"/>
+              <w:spacing w:before="0" w:line="240" w:lineRule="auto"/>
+              <w:rPr>
+                <w:rFonts w:asciiTheme="minorHAnsi" w:eastAsiaTheme="minorEastAsia" w:hAnsiTheme="minorHAnsi"/>
+                <w:sz w:val="28"/>
+                <w:szCs w:val="28"/>
+                <w:lang w:eastAsia="ja-JP"/>
+              </w:rPr>
+            </w:pPr>
+            <w:r>
+              <w:rPr>
+                <w:rFonts w:asciiTheme="minorHAnsi" w:eastAsiaTheme="minorEastAsia" w:hAnsiTheme="minorHAnsi"/>
+                <w:sz w:val="28"/>
+                <w:szCs w:val="28"/>
+                <w:lang w:eastAsia="ja-JP"/>
+              </w:rPr>
+              <w:t>ASSISTANT SYSTEMS ENGINEER (DEC 2011 – DEC 2013)</w:t>
+            </w:r>
+          </w:p>
+          <w:p>
+            <w:pPr>
+              <w:pStyle w:val="Heading1"/>
+              <w:spacing w:before="0" w:line="240" w:lineRule="auto"/>
+              <w:rPr>
+                <w:rFonts w:asciiTheme="minorHAnsi" w:eastAsiaTheme="minorEastAsia" w:hAnsiTheme="minorHAnsi"/>
+                <w:sz w:val="24"/>
+                <w:szCs w:val="28"/>
+                <w:lang w:eastAsia="ja-JP"/>
+              </w:rPr>
+            </w:pPr>
+            <w:r>
+              <w:rPr>
+                <w:rFonts w:asciiTheme="minorHAnsi" w:eastAsiaTheme="minorEastAsia" w:hAnsiTheme="minorHAnsi"/>
+                <w:sz w:val="24"/>
+                <w:szCs w:val="28"/>
+                <w:lang w:eastAsia="ja-JP"/>
+              </w:rPr>
+              <w:t>TATA CONSULTANCY SERVICES LIMITED</w:t>
+            </w:r>
+          </w:p>
+          <w:p>
+            <w:pPr>
+              <w:pStyle w:val="Heading1"/>
+              <w:spacing w:before="0" w:line="240" w:lineRule="auto"/>
+              <w:rPr>
+                <w:rFonts w:asciiTheme="minorHAnsi" w:eastAsiaTheme="minorEastAsia" w:hAnsiTheme="minorHAnsi"/>
+                <w:color w:val="000000" w:themeColor="text1"/>
+                <w:sz w:val="28"/>
+                <w:szCs w:val="28"/>
+                <w:lang w:eastAsia="ja-JP"/>
+              </w:rPr>
+            </w:pPr>
+            <w:r>
+              <w:rPr>
+                <w:rFonts w:asciiTheme="minorHAnsi" w:eastAsiaTheme="minorEastAsia" w:hAnsiTheme="minorHAnsi"/>
+                <w:color w:val="000000" w:themeColor="text1"/>
+                <w:sz w:val="28"/>
+                <w:szCs w:val="28"/>
+                <w:lang w:eastAsia="ja-JP"/>
+              </w:rPr>
+              <w:t>D</w:t>
+            </w:r>
+            <w:r>
+              <w:rPr>
+                <w:rFonts w:asciiTheme="minorHAnsi" w:eastAsiaTheme="minorEastAsia" w:hAnsiTheme="minorHAnsi"/>
+                <w:color w:val="000000" w:themeColor="text1"/>
+                <w:sz w:val="28"/>
+                <w:szCs w:val="28"/>
+                <w:lang w:eastAsia="ja-JP"/>
+              </w:rPr>
+              <w:t xml:space="preserve">eveloped a </w:t>
+            </w:r>
+            <w:r>
+              <w:rPr>
+                <w:rFonts w:asciiTheme="minorHAnsi" w:eastAsiaTheme="minorEastAsia" w:hAnsiTheme="minorHAnsi"/>
+                <w:color w:val="000000" w:themeColor="text1"/>
+                <w:sz w:val="28"/>
+                <w:szCs w:val="28"/>
+                <w:lang w:eastAsia="ja-JP"/>
+              </w:rPr>
+              <w:t>test</w:t>
+            </w:r>
+            <w:r>
+              <w:rPr>
+                <w:sz w:val="24"/>
+                <w:szCs w:val="28"/>
+              </w:rPr>
+              <w:t xml:space="preserve"> </w:t>
+            </w:r>
+            <w:r>
+              <w:rPr>
+                <w:rFonts w:asciiTheme="minorHAnsi" w:eastAsiaTheme="minorEastAsia" w:hAnsiTheme="minorHAnsi"/>
+                <w:color w:val="000000" w:themeColor="text1"/>
+                <w:sz w:val="28"/>
+                <w:szCs w:val="28"/>
+                <w:lang w:eastAsia="ja-JP"/>
+              </w:rPr>
+              <w:t>script scheduling tool</w:t>
+            </w:r>
+            <w:r>
+              <w:rPr>
+                <w:rFonts w:asciiTheme="minorHAnsi" w:eastAsiaTheme="minorEastAsia" w:hAnsiTheme="minorHAnsi"/>
+                <w:color w:val="000000" w:themeColor="text1"/>
+                <w:sz w:val="28"/>
+                <w:szCs w:val="28"/>
+                <w:lang w:eastAsia="ja-JP"/>
+              </w:rPr>
+              <w:t xml:space="preserve"> called 1 click scheduler that saved hours of manual efforts </w:t>
+            </w:r>
+          </w:p>
+          <w:p>
+            <w:pPr>
+              <w:pStyle w:val="Heading1"/>
+              <w:spacing w:before="0" w:line="240" w:lineRule="auto"/>
+              <w:rPr>
+                <w:rFonts w:asciiTheme="minorHAnsi" w:eastAsiaTheme="minorEastAsia" w:hAnsiTheme="minorHAnsi"/>
+                <w:color w:val="000000" w:themeColor="text1"/>
+                <w:sz w:val="28"/>
+                <w:szCs w:val="28"/>
+                <w:lang w:eastAsia="ja-JP"/>
+              </w:rPr>
+            </w:pPr>
+          </w:p>
+          <w:p>
+            <w:pPr>
+              <w:pStyle w:val="Heading1"/>
+              <w:spacing w:before="0" w:line="240" w:lineRule="auto"/>
+              <w:rPr>
+                <w:rFonts w:asciiTheme="minorHAnsi" w:eastAsiaTheme="minorEastAsia" w:hAnsiTheme="minorHAnsi"/>
+                <w:color w:val="000000" w:themeColor="text1"/>
+                <w:sz w:val="28"/>
+                <w:szCs w:val="28"/>
+                <w:lang w:eastAsia="ja-JP"/>
+              </w:rPr>
+            </w:pPr>
             <w:bookmarkStart w:id="0" w:name="_GoBack"/>
-            <w:bookmarkEnd w:id="0"/>
-            <w:r>
-              <w:rPr>
-                <w:rFonts w:asciiTheme="minorHAnsi" w:eastAsiaTheme="minorEastAsia" w:hAnsiTheme="minorHAnsi"/>
-                <w:color w:val="000000" w:themeColor="text1"/>
-                <w:sz w:val="28"/>
-                <w:szCs w:val="28"/>
-                <w:lang w:eastAsia="ja-JP"/>
-              </w:rPr>
-              <w:t>requirement analysis, test scenario identification, defect management</w:t>
-            </w:r>
-          </w:p>
-          <w:p>
-            <w:pPr>
-              <w:pStyle w:val="Heading1"/>
-              <w:spacing w:before="0" w:line="240" w:lineRule="auto"/>
-              <w:rPr>
-                <w:rFonts w:asciiTheme="minorHAnsi" w:eastAsiaTheme="minorEastAsia" w:hAnsiTheme="minorHAnsi"/>
-                <w:color w:val="000000" w:themeColor="text1"/>
-                <w:sz w:val="28"/>
-                <w:szCs w:val="28"/>
-                <w:lang w:eastAsia="ja-JP"/>
-              </w:rPr>
-            </w:pPr>
-          </w:p>
-          <w:p>
-            <w:pPr>
-              <w:pStyle w:val="Heading1"/>
-              <w:spacing w:before="0" w:line="240" w:lineRule="auto"/>
-              <w:rPr>
-                <w:rFonts w:asciiTheme="minorHAnsi" w:eastAsiaTheme="minorEastAsia" w:hAnsiTheme="minorHAnsi"/>
-                <w:color w:val="000000" w:themeColor="text1"/>
-                <w:sz w:val="28"/>
-                <w:szCs w:val="28"/>
-                <w:lang w:eastAsia="ja-JP"/>
-              </w:rPr>
-            </w:pPr>
-            <w:r>
-              <w:rPr>
-                <w:rFonts w:asciiTheme="minorHAnsi" w:eastAsiaTheme="minorEastAsia" w:hAnsiTheme="minorHAnsi"/>
-                <w:color w:val="000000" w:themeColor="text1"/>
-                <w:sz w:val="28"/>
-                <w:szCs w:val="28"/>
-                <w:lang w:eastAsia="ja-JP"/>
-              </w:rPr>
-              <w:t>D</w:t>
-            </w:r>
-            <w:r>
-              <w:rPr>
-                <w:rFonts w:asciiTheme="minorHAnsi" w:eastAsiaTheme="minorEastAsia" w:hAnsiTheme="minorHAnsi"/>
-                <w:color w:val="000000" w:themeColor="text1"/>
-                <w:sz w:val="28"/>
-                <w:szCs w:val="28"/>
-                <w:lang w:eastAsia="ja-JP"/>
-              </w:rPr>
-              <w:t>eveloped a knowledge transfer tool for effective training of the new joiner associates</w:t>
-            </w:r>
-          </w:p>
-          <w:p>
-            <w:pPr>
-              <w:pStyle w:val="Heading1"/>
-              <w:spacing w:before="0" w:line="240" w:lineRule="auto"/>
-              <w:rPr>
-                <w:rFonts w:asciiTheme="minorHAnsi" w:eastAsiaTheme="minorEastAsia" w:hAnsiTheme="minorHAnsi"/>
-                <w:color w:val="000000" w:themeColor="text1"/>
-                <w:sz w:val="28"/>
-                <w:szCs w:val="28"/>
-                <w:lang w:eastAsia="ja-JP"/>
-              </w:rPr>
-            </w:pPr>
-          </w:p>
-          <w:p>
-            <w:pPr>
-              <w:pStyle w:val="Heading1"/>
-              <w:spacing w:before="0" w:line="240" w:lineRule="auto"/>
-              <w:rPr>
-                <w:rFonts w:asciiTheme="minorHAnsi" w:eastAsiaTheme="minorEastAsia" w:hAnsiTheme="minorHAnsi"/>
-                <w:color w:val="000000" w:themeColor="text1"/>
-                <w:sz w:val="28"/>
-                <w:szCs w:val="28"/>
-                <w:lang w:eastAsia="ja-JP"/>
-              </w:rPr>
-            </w:pPr>
-            <w:r>
-              <w:rPr>
-                <w:rFonts w:asciiTheme="minorHAnsi" w:eastAsiaTheme="minorEastAsia" w:hAnsiTheme="minorHAnsi"/>
-                <w:color w:val="000000" w:themeColor="text1"/>
-                <w:sz w:val="28"/>
-                <w:szCs w:val="28"/>
-                <w:lang w:eastAsia="ja-JP"/>
-              </w:rPr>
-              <w:t>S</w:t>
-            </w:r>
-            <w:r>
-              <w:rPr>
-                <w:rFonts w:asciiTheme="minorHAnsi" w:eastAsiaTheme="minorEastAsia" w:hAnsiTheme="minorHAnsi"/>
-                <w:color w:val="000000" w:themeColor="text1"/>
-                <w:sz w:val="28"/>
-                <w:szCs w:val="28"/>
-                <w:lang w:eastAsia="ja-JP"/>
-              </w:rPr>
-              <w:t xml:space="preserve">howcased a </w:t>
-            </w:r>
-            <w:r>
-              <w:rPr>
-                <w:rFonts w:asciiTheme="minorHAnsi" w:eastAsiaTheme="minorEastAsia" w:hAnsiTheme="minorHAnsi"/>
-                <w:color w:val="000000" w:themeColor="text1"/>
-                <w:sz w:val="28"/>
-                <w:szCs w:val="28"/>
-                <w:lang w:eastAsia="ja-JP"/>
-              </w:rPr>
-              <w:t>POC</w:t>
-            </w:r>
-            <w:r>
-              <w:rPr>
-                <w:rFonts w:asciiTheme="minorHAnsi" w:eastAsiaTheme="minorEastAsia" w:hAnsiTheme="minorHAnsi"/>
-                <w:color w:val="000000" w:themeColor="text1"/>
-                <w:sz w:val="28"/>
-                <w:szCs w:val="28"/>
-                <w:lang w:eastAsia="ja-JP"/>
-              </w:rPr>
-              <w:t xml:space="preserve"> on mobile automation testing for mobile web and app</w:t>
-            </w:r>
-          </w:p>
-          <w:p>
-            <w:pPr>
-              <w:pStyle w:val="Heading1"/>
-              <w:spacing w:before="0" w:line="240" w:lineRule="auto"/>
-              <w:rPr>
-                <w:rFonts w:asciiTheme="minorHAnsi" w:eastAsiaTheme="minorEastAsia" w:hAnsiTheme="minorHAnsi"/>
-                <w:color w:val="000000" w:themeColor="text1"/>
-                <w:sz w:val="28"/>
-                <w:szCs w:val="28"/>
-                <w:lang w:eastAsia="ja-JP"/>
-              </w:rPr>
-            </w:pPr>
-          </w:p>
-          <w:p>
-            <w:pPr>
-              <w:pStyle w:val="Heading1"/>
-              <w:spacing w:before="0" w:line="240" w:lineRule="auto"/>
-              <w:rPr>
-                <w:rFonts w:asciiTheme="minorHAnsi" w:eastAsiaTheme="minorEastAsia" w:hAnsiTheme="minorHAnsi"/>
-                <w:color w:val="000000" w:themeColor="text1"/>
-                <w:sz w:val="28"/>
-                <w:szCs w:val="28"/>
-                <w:lang w:eastAsia="ja-JP"/>
-              </w:rPr>
-            </w:pPr>
-            <w:r>
-              <w:rPr>
-                <w:rFonts w:asciiTheme="minorHAnsi" w:eastAsiaTheme="minorEastAsia" w:hAnsiTheme="minorHAnsi"/>
-                <w:color w:val="000000" w:themeColor="text1"/>
-                <w:sz w:val="28"/>
-                <w:szCs w:val="28"/>
-                <w:lang w:eastAsia="ja-JP"/>
-              </w:rPr>
-              <w:t>T</w:t>
-            </w:r>
-            <w:r>
-              <w:rPr>
-                <w:rFonts w:asciiTheme="minorHAnsi" w:eastAsiaTheme="minorEastAsia" w:hAnsiTheme="minorHAnsi"/>
-                <w:color w:val="000000" w:themeColor="text1"/>
-                <w:sz w:val="28"/>
-                <w:szCs w:val="28"/>
-                <w:lang w:eastAsia="ja-JP"/>
-              </w:rPr>
-              <w:t>rained fellow team mates on tool development</w:t>
-            </w:r>
-          </w:p>
-          <w:p>
-            <w:pPr>
-              <w:pStyle w:val="Heading1"/>
-              <w:spacing w:before="0" w:line="240" w:lineRule="auto"/>
-              <w:rPr>
-                <w:rFonts w:asciiTheme="minorHAnsi" w:eastAsiaTheme="minorEastAsia" w:hAnsiTheme="minorHAnsi"/>
-                <w:color w:val="000000" w:themeColor="text1"/>
-                <w:sz w:val="28"/>
-                <w:szCs w:val="28"/>
-                <w:lang w:eastAsia="ja-JP"/>
-              </w:rPr>
-            </w:pPr>
-          </w:p>
-          <w:p>
-            <w:pPr>
-              <w:pStyle w:val="Heading1"/>
-              <w:spacing w:before="0" w:line="240" w:lineRule="auto"/>
-              <w:rPr>
-                <w:rFonts w:asciiTheme="minorHAnsi" w:eastAsiaTheme="minorEastAsia" w:hAnsiTheme="minorHAnsi"/>
-                <w:sz w:val="28"/>
-                <w:szCs w:val="28"/>
-                <w:lang w:eastAsia="ja-JP"/>
-              </w:rPr>
-            </w:pPr>
-            <w:r>
-              <w:rPr>
-                <w:rFonts w:asciiTheme="minorHAnsi" w:eastAsiaTheme="minorEastAsia" w:hAnsiTheme="minorHAnsi"/>
-                <w:sz w:val="28"/>
-                <w:szCs w:val="28"/>
-                <w:lang w:eastAsia="ja-JP"/>
-              </w:rPr>
-              <w:t>ASSISTANT SYSTEMS ENGINEER (DEC 2011 – DEC 2013)</w:t>
-            </w:r>
-          </w:p>
-          <w:p>
-            <w:pPr>
-              <w:pStyle w:val="Heading1"/>
-              <w:spacing w:before="0" w:line="240" w:lineRule="auto"/>
-              <w:rPr>
-                <w:rFonts w:asciiTheme="minorHAnsi" w:eastAsiaTheme="minorEastAsia" w:hAnsiTheme="minorHAnsi"/>
-                <w:sz w:val="24"/>
-                <w:szCs w:val="28"/>
-                <w:lang w:eastAsia="ja-JP"/>
-              </w:rPr>
-            </w:pPr>
-            <w:r>
-              <w:rPr>
-                <w:rFonts w:asciiTheme="minorHAnsi" w:eastAsiaTheme="minorEastAsia" w:hAnsiTheme="minorHAnsi"/>
-                <w:sz w:val="24"/>
-                <w:szCs w:val="28"/>
-                <w:lang w:eastAsia="ja-JP"/>
-              </w:rPr>
-              <w:t>TATA CONSULTANCY SERVICES LIMITED</w:t>
-            </w:r>
-          </w:p>
-          <w:p>
-            <w:pPr>
-              <w:pStyle w:val="Heading1"/>
-              <w:spacing w:before="0" w:line="240" w:lineRule="auto"/>
-              <w:rPr>
-                <w:rFonts w:asciiTheme="minorHAnsi" w:eastAsiaTheme="minorEastAsia" w:hAnsiTheme="minorHAnsi"/>
-                <w:color w:val="000000" w:themeColor="text1"/>
-                <w:sz w:val="28"/>
-                <w:szCs w:val="28"/>
-                <w:lang w:eastAsia="ja-JP"/>
-              </w:rPr>
-            </w:pPr>
-            <w:r>
-              <w:rPr>
-                <w:rFonts w:asciiTheme="minorHAnsi" w:eastAsiaTheme="minorEastAsia" w:hAnsiTheme="minorHAnsi"/>
-                <w:color w:val="000000" w:themeColor="text1"/>
-                <w:sz w:val="28"/>
-                <w:szCs w:val="28"/>
-                <w:lang w:eastAsia="ja-JP"/>
-              </w:rPr>
-              <w:t>D</w:t>
-            </w:r>
-            <w:r>
-              <w:rPr>
-                <w:rFonts w:asciiTheme="minorHAnsi" w:eastAsiaTheme="minorEastAsia" w:hAnsiTheme="minorHAnsi"/>
-                <w:color w:val="000000" w:themeColor="text1"/>
-                <w:sz w:val="28"/>
-                <w:szCs w:val="28"/>
-                <w:lang w:eastAsia="ja-JP"/>
-              </w:rPr>
-              <w:t xml:space="preserve">eveloped a </w:t>
-            </w:r>
-            <w:r>
-              <w:rPr>
-                <w:rFonts w:asciiTheme="minorHAnsi" w:eastAsiaTheme="minorEastAsia" w:hAnsiTheme="minorHAnsi"/>
-                <w:color w:val="000000" w:themeColor="text1"/>
-                <w:sz w:val="28"/>
-                <w:szCs w:val="28"/>
-                <w:lang w:eastAsia="ja-JP"/>
-              </w:rPr>
-              <w:t>test</w:t>
-            </w:r>
-            <w:r>
-              <w:rPr>
-                <w:sz w:val="24"/>
-                <w:szCs w:val="28"/>
-              </w:rPr>
-              <w:t xml:space="preserve"> </w:t>
-            </w:r>
-            <w:r>
-              <w:rPr>
-                <w:rFonts w:asciiTheme="minorHAnsi" w:eastAsiaTheme="minorEastAsia" w:hAnsiTheme="minorHAnsi"/>
-                <w:color w:val="000000" w:themeColor="text1"/>
-                <w:sz w:val="28"/>
-                <w:szCs w:val="28"/>
-                <w:lang w:eastAsia="ja-JP"/>
-              </w:rPr>
-              <w:t>script scheduling tool</w:t>
-            </w:r>
-            <w:r>
-              <w:rPr>
-                <w:rFonts w:asciiTheme="minorHAnsi" w:eastAsiaTheme="minorEastAsia" w:hAnsiTheme="minorHAnsi"/>
-                <w:color w:val="000000" w:themeColor="text1"/>
-                <w:sz w:val="28"/>
-                <w:szCs w:val="28"/>
-                <w:lang w:eastAsia="ja-JP"/>
-              </w:rPr>
-              <w:t xml:space="preserve"> called 1 click scheduler that saved hours of manual efforts </w:t>
-            </w:r>
-          </w:p>
-          <w:p>
-            <w:pPr>
-              <w:pStyle w:val="Heading1"/>
-              <w:spacing w:before="0" w:line="240" w:lineRule="auto"/>
-              <w:rPr>
-                <w:rFonts w:asciiTheme="minorHAnsi" w:eastAsiaTheme="minorEastAsia" w:hAnsiTheme="minorHAnsi"/>
-                <w:color w:val="000000" w:themeColor="text1"/>
-                <w:sz w:val="28"/>
-                <w:szCs w:val="28"/>
-                <w:lang w:eastAsia="ja-JP"/>
-              </w:rPr>
-            </w:pPr>
-          </w:p>
-          <w:p>
-            <w:pPr>
-              <w:pStyle w:val="Heading1"/>
-              <w:spacing w:before="0" w:line="240" w:lineRule="auto"/>
-              <w:rPr>
-                <w:rFonts w:asciiTheme="minorHAnsi" w:eastAsiaTheme="minorEastAsia" w:hAnsiTheme="minorHAnsi"/>
-                <w:color w:val="000000" w:themeColor="text1"/>
-                <w:sz w:val="28"/>
-                <w:szCs w:val="28"/>
-                <w:lang w:eastAsia="ja-JP"/>
-              </w:rPr>
-            </w:pPr>
-            <w:r>
-              <w:rPr>
-                <w:rFonts w:asciiTheme="minorHAnsi" w:eastAsiaTheme="minorEastAsia" w:hAnsiTheme="minorHAnsi"/>
-                <w:color w:val="000000" w:themeColor="text1"/>
-                <w:sz w:val="28"/>
-                <w:szCs w:val="28"/>
-                <w:lang w:eastAsia="ja-JP"/>
-              </w:rPr>
-              <w:t>W</w:t>
-            </w:r>
-            <w:r>
-              <w:rPr>
-                <w:rFonts w:asciiTheme="minorHAnsi" w:eastAsiaTheme="minorEastAsia" w:hAnsiTheme="minorHAnsi"/>
-                <w:color w:val="000000" w:themeColor="text1"/>
-                <w:sz w:val="28"/>
-                <w:szCs w:val="28"/>
-                <w:lang w:eastAsia="ja-JP"/>
-              </w:rPr>
-              <w:t>orked on existing automation framework by adding the auto defect function to automatically log the defects in database</w:t>
-            </w:r>
-          </w:p>
-          <w:p>
-            <w:pPr>
-              <w:pStyle w:val="Heading1"/>
-              <w:spacing w:before="0" w:line="240" w:lineRule="auto"/>
-              <w:rPr>
-                <w:rFonts w:asciiTheme="minorHAnsi" w:eastAsiaTheme="minorEastAsia" w:hAnsiTheme="minorHAnsi"/>
-                <w:color w:val="000000" w:themeColor="text1"/>
-                <w:sz w:val="28"/>
-                <w:szCs w:val="28"/>
+            <w:r>
+              <w:rPr>
+                <w:rFonts w:asciiTheme="minorHAnsi" w:eastAsiaTheme="minorEastAsia" w:hAnsiTheme="minorHAnsi"/>
+                <w:color w:val="000000" w:themeColor="text1"/>
+                <w:sz w:val="28"/>
+                <w:szCs w:val="28"/>
+                <w:lang w:eastAsia="ja-JP"/>
+              </w:rPr>
+              <w:t>Worked on the existing automation framework to improve logging and failure handling mechanisms</w:t>
+            </w:r>
+          </w:p>
+          <w:bookmarkEnd w:id="0"/>
+          <w:p>
+            <w:pPr>
+              <w:rPr>
                 <w:lang w:eastAsia="ja-JP"/>
               </w:rPr>
             </w:pPr>
@@ -1309,8 +1315,19 @@
                 <w:sz w:val="28"/>
                 <w:szCs w:val="28"/>
               </w:rPr>
-              <w:t>SHAKE SHAKE</w:t>
-            </w:r>
+              <w:t xml:space="preserve">SHAKE </w:t>
+            </w:r>
+            <w:proofErr w:type="spellStart"/>
+            <w:r>
+              <w:rPr>
+                <w:rFonts w:asciiTheme="minorHAnsi" w:eastAsiaTheme="minorEastAsia" w:hAnsiTheme="minorHAnsi"/>
+                <w:bCs/>
+                <w:sz w:val="28"/>
+                <w:szCs w:val="28"/>
+              </w:rPr>
+              <w:t>SHAKE</w:t>
+            </w:r>
+            <w:proofErr w:type="spellEnd"/>
           </w:p>
           <w:p>
             <w:pPr>
@@ -1567,7 +1584,27 @@
                 <w:sz w:val="28"/>
                 <w:szCs w:val="28"/>
               </w:rPr>
-              <w:t>LIGHT A DREAM</w:t>
+              <w:t xml:space="preserve">LIGHT </w:t>
+            </w:r>
+            <w:proofErr w:type="gramStart"/>
+            <w:r>
+              <w:rPr>
+                <w:rFonts w:asciiTheme="minorHAnsi" w:eastAsiaTheme="minorEastAsia" w:hAnsiTheme="minorHAnsi"/>
+                <w:bCs/>
+                <w:sz w:val="28"/>
+                <w:szCs w:val="28"/>
+              </w:rPr>
+              <w:t>A</w:t>
+            </w:r>
+            <w:proofErr w:type="gramEnd"/>
+            <w:r>
+              <w:rPr>
+                <w:rFonts w:asciiTheme="minorHAnsi" w:eastAsiaTheme="minorEastAsia" w:hAnsiTheme="minorHAnsi"/>
+                <w:bCs/>
+                <w:sz w:val="28"/>
+                <w:szCs w:val="28"/>
+              </w:rPr>
+              <w:t xml:space="preserve"> DREAM</w:t>
             </w:r>
           </w:p>
           <w:p>
@@ -1617,8 +1654,17 @@
                 <w:sz w:val="28"/>
                 <w:szCs w:val="28"/>
               </w:rPr>
-              <w:t xml:space="preserve"> hackathon</w:t>
-            </w:r>
+              <w:t xml:space="preserve"> </w:t>
+            </w:r>
+            <w:proofErr w:type="spellStart"/>
+            <w:r>
+              <w:rPr>
+                <w:sz w:val="28"/>
+                <w:szCs w:val="28"/>
+              </w:rPr>
+              <w:t>hackathon</w:t>
+            </w:r>
+            <w:proofErr w:type="spellEnd"/>
             <w:r>
               <w:rPr>
                 <w:sz w:val="28"/>
@@ -1741,7 +1787,27 @@
                 <w:szCs w:val="28"/>
                 <w:lang w:eastAsia="ja-JP"/>
               </w:rPr>
-              <w:t>Holding ‘Ace of the Quarter – 2013’ award which is given for performing well and good in all the corporate parameters among overall Assurance Services Unit(ASU) level</w:t>
+              <w:t xml:space="preserve">Holding ‘Ace of the Quarter – 2013’ award which is given for performing well and good in all the corporate parameters among overall Assurance Services </w:t>
+            </w:r>
+            <w:r>
+              <w:rPr>
+                <w:rFonts w:asciiTheme="minorHAnsi" w:eastAsiaTheme="minorEastAsia" w:hAnsiTheme="minorHAnsi"/>
+                <w:color w:val="000000" w:themeColor="text1"/>
+                <w:sz w:val="28"/>
+                <w:szCs w:val="28"/>
+                <w:lang w:eastAsia="ja-JP"/>
+              </w:rPr>
+              <w:t>Unit (</w:t>
+            </w:r>
+            <w:r>
+              <w:rPr>
+                <w:rFonts w:asciiTheme="minorHAnsi" w:eastAsiaTheme="minorEastAsia" w:hAnsiTheme="minorHAnsi"/>
+                <w:color w:val="000000" w:themeColor="text1"/>
+                <w:sz w:val="28"/>
+                <w:szCs w:val="28"/>
+                <w:lang w:eastAsia="ja-JP"/>
+              </w:rPr>
+              <w:t>ASU) level</w:t>
             </w:r>
             <w:r>
               <w:rPr>
@@ -1980,7 +2046,23 @@
                 <w:sz w:val="28"/>
                 <w:szCs w:val="28"/>
               </w:rPr>
-              <w:t>5/501-2, Fathima Nagar,</w:t>
+              <w:t xml:space="preserve">5/501-2, </w:t>
+            </w:r>
+            <w:proofErr w:type="spellStart"/>
+            <w:r>
+              <w:rPr>
+                <w:sz w:val="28"/>
+                <w:szCs w:val="28"/>
+              </w:rPr>
+              <w:t>Fathima</w:t>
+            </w:r>
+            <w:proofErr w:type="spellEnd"/>
+            <w:r>
+              <w:rPr>
+                <w:sz w:val="28"/>
+                <w:szCs w:val="28"/>
+              </w:rPr>
+              <w:t xml:space="preserve"> Nagar,</w:t>
             </w:r>
           </w:p>
           <w:p>
@@ -1992,12 +2074,21 @@
                 <w:szCs w:val="28"/>
               </w:rPr>
             </w:pPr>
-            <w:r>
-              <w:rPr>
-                <w:sz w:val="28"/>
-                <w:szCs w:val="28"/>
-              </w:rPr>
-              <w:t>Malaipatti Road,</w:t>
+            <w:proofErr w:type="spellStart"/>
+            <w:r>
+              <w:rPr>
+                <w:sz w:val="28"/>
+                <w:szCs w:val="28"/>
+              </w:rPr>
+              <w:t>Malaipatti</w:t>
+            </w:r>
+            <w:proofErr w:type="spellEnd"/>
+            <w:r>
+              <w:rPr>
+                <w:sz w:val="28"/>
+                <w:szCs w:val="28"/>
+              </w:rPr>
+              <w:t xml:space="preserve"> Road,</w:t>
             </w:r>
           </w:p>
           <w:p>
@@ -2009,12 +2100,21 @@
                 <w:szCs w:val="28"/>
               </w:rPr>
             </w:pPr>
-            <w:r>
-              <w:rPr>
-                <w:sz w:val="28"/>
-                <w:szCs w:val="28"/>
-              </w:rPr>
-              <w:t>Thottanoothu post,</w:t>
+            <w:proofErr w:type="spellStart"/>
+            <w:r>
+              <w:rPr>
+                <w:sz w:val="28"/>
+                <w:szCs w:val="28"/>
+              </w:rPr>
+              <w:t>Thottanoothu</w:t>
+            </w:r>
+            <w:proofErr w:type="spellEnd"/>
+            <w:r>
+              <w:rPr>
+                <w:sz w:val="28"/>
+                <w:szCs w:val="28"/>
+              </w:rPr>
+              <w:t xml:space="preserve"> post,</w:t>
             </w:r>
           </w:p>
           <w:p>
@@ -2026,12 +2126,37 @@
                 <w:szCs w:val="28"/>
               </w:rPr>
             </w:pPr>
-            <w:r>
-              <w:rPr>
-                <w:sz w:val="28"/>
-                <w:szCs w:val="28"/>
-              </w:rPr>
-              <w:t>Balakrishna Puram,</w:t>
+            <w:proofErr w:type="spellStart"/>
+            <w:r>
+              <w:rPr>
+                <w:sz w:val="28"/>
+                <w:szCs w:val="28"/>
+              </w:rPr>
+              <w:t>Balakrishna</w:t>
+            </w:r>
+            <w:proofErr w:type="spellEnd"/>
+            <w:r>
+              <w:rPr>
+                <w:sz w:val="28"/>
+                <w:szCs w:val="28"/>
+              </w:rPr>
+              <w:t xml:space="preserve"> </w:t>
+            </w:r>
+            <w:proofErr w:type="spellStart"/>
+            <w:r>
+              <w:rPr>
+                <w:sz w:val="28"/>
+                <w:szCs w:val="28"/>
+              </w:rPr>
+              <w:t>Puram</w:t>
+            </w:r>
+            <w:proofErr w:type="spellEnd"/>
+            <w:r>
+              <w:rPr>
+                <w:sz w:val="28"/>
+                <w:szCs w:val="28"/>
+              </w:rPr>
+              <w:t>,</w:t>
             </w:r>
           </w:p>
           <w:p>

</xml_diff>

<commit_message>
Iteration 2  - Incorporated Kumaran's Comments
</commit_message>
<xml_diff>
--- a/RESUME Raj Bharath K 15 Jul 2014.docx
+++ b/RESUME Raj Bharath K 15 Jul 2014.docx
@@ -35,64 +35,227 @@
                 <w:szCs w:val="28"/>
                 <w:lang w:eastAsia="ja-JP"/>
               </w:rPr>
-              <w:t>RAJ BHARATH KANNAN</w:t>
-            </w:r>
-          </w:p>
-          <w:p>
-            <w:pPr>
-              <w:pStyle w:val="Heading1"/>
-              <w:spacing w:before="0" w:line="240" w:lineRule="auto"/>
-              <w:rPr>
-                <w:rFonts w:asciiTheme="minorHAnsi" w:eastAsiaTheme="minorEastAsia" w:hAnsiTheme="minorHAnsi"/>
-                <w:sz w:val="28"/>
-                <w:szCs w:val="28"/>
-                <w:lang w:eastAsia="ja-JP"/>
-              </w:rPr>
-            </w:pPr>
-            <w:r>
-              <w:rPr>
-                <w:rFonts w:asciiTheme="minorHAnsi" w:eastAsiaTheme="minorEastAsia" w:hAnsiTheme="minorHAnsi"/>
-                <w:sz w:val="28"/>
-                <w:szCs w:val="28"/>
-                <w:lang w:eastAsia="ja-JP"/>
-              </w:rPr>
-              <w:t>SYSTEM</w:t>
-            </w:r>
-            <w:r>
-              <w:rPr>
-                <w:rFonts w:asciiTheme="minorHAnsi" w:eastAsiaTheme="minorEastAsia" w:hAnsiTheme="minorHAnsi"/>
-                <w:sz w:val="28"/>
-                <w:szCs w:val="28"/>
-                <w:lang w:eastAsia="ja-JP"/>
-              </w:rPr>
-              <w:t>S</w:t>
-            </w:r>
-            <w:r>
-              <w:rPr>
-                <w:rFonts w:asciiTheme="minorHAnsi" w:eastAsiaTheme="minorEastAsia" w:hAnsiTheme="minorHAnsi"/>
-                <w:sz w:val="28"/>
-                <w:szCs w:val="28"/>
-                <w:lang w:eastAsia="ja-JP"/>
-              </w:rPr>
-              <w:t xml:space="preserve"> ENGINEER, TATA CONSULTANCY SERVICES LIMITED</w:t>
-            </w:r>
-          </w:p>
-          <w:p>
-            <w:pPr>
-              <w:rPr>
-                <w:lang w:eastAsia="ja-JP"/>
-              </w:rPr>
-            </w:pPr>
+              <w:t>Raj Bharath Kannan</w:t>
+            </w:r>
+          </w:p>
+          <w:p>
+            <w:pPr>
+              <w:pStyle w:val="Heading1"/>
+              <w:spacing w:before="0" w:line="240" w:lineRule="auto"/>
+              <w:rPr>
+                <w:rFonts w:asciiTheme="minorHAnsi" w:eastAsiaTheme="minorEastAsia" w:hAnsiTheme="minorHAnsi"/>
+                <w:sz w:val="27"/>
+                <w:szCs w:val="27"/>
+                <w:lang w:eastAsia="ja-JP"/>
+              </w:rPr>
+            </w:pPr>
+            <w:r>
+              <w:rPr>
+                <w:rFonts w:asciiTheme="minorHAnsi" w:eastAsiaTheme="minorEastAsia" w:hAnsiTheme="minorHAnsi"/>
+                <w:sz w:val="27"/>
+                <w:szCs w:val="27"/>
+                <w:lang w:eastAsia="ja-JP"/>
+              </w:rPr>
+              <w:t>Systems Engineer, Tata Consultancy Services Limited</w:t>
+            </w:r>
+          </w:p>
+          <w:p>
+            <w:pPr>
+              <w:rPr>
+                <w:lang w:eastAsia="ja-JP"/>
+              </w:rPr>
+            </w:pPr>
+            <w:hyperlink r:id="rId7" w:history="1">
+              <w:r>
+                <w:rPr>
+                  <w:rStyle w:val="Hyperlink"/>
+                  <w:sz w:val="26"/>
+                  <w:lang w:eastAsia="ja-JP"/>
+                </w:rPr>
+                <w:t>rbrajbharath1</w:t>
+              </w:r>
+              <w:r>
+                <w:rPr>
+                  <w:rStyle w:val="Hyperlink"/>
+                  <w:sz w:val="26"/>
+                  <w:lang w:eastAsia="ja-JP"/>
+                </w:rPr>
+                <w:t>@gmail.com</w:t>
+              </w:r>
+            </w:hyperlink>
+            <w:bookmarkStart w:id="0" w:name="_GoBack"/>
+            <w:bookmarkEnd w:id="0"/>
+            <w:r>
+              <w:rPr>
+                <w:sz w:val="26"/>
+                <w:lang w:eastAsia="ja-JP"/>
+              </w:rPr>
+              <w:t xml:space="preserve"> | +91 9840859553</w:t>
+            </w:r>
           </w:p>
         </w:tc>
         <w:tc>
           <w:tcPr>
             <w:tcW w:w="3600" w:type="dxa"/>
           </w:tcPr>
+          <w:p/>
+          <w:tbl>
+            <w:tblPr>
+              <w:tblW w:w="0" w:type="auto"/>
+              <w:tblLook w:val="04A0" w:firstRow="1" w:lastRow="0" w:firstColumn="1" w:lastColumn="0" w:noHBand="0" w:noVBand="1"/>
+            </w:tblPr>
+            <w:tblGrid>
+              <w:gridCol w:w="1687"/>
+              <w:gridCol w:w="1690"/>
+            </w:tblGrid>
+            <w:tr>
+              <w:tc>
+                <w:tcPr>
+                  <w:tcW w:w="1687" w:type="dxa"/>
+                </w:tcPr>
+                <w:p>
+                  <w:pPr>
+                    <w:spacing w:after="0" w:line="240" w:lineRule="auto"/>
+                    <w:jc w:val="right"/>
+                    <w:rPr>
+                      <w:sz w:val="26"/>
+                      <w:szCs w:val="28"/>
+                    </w:rPr>
+                  </w:pPr>
+                  <w:r>
+                    <w:rPr>
+                      <w:sz w:val="26"/>
+                      <w:szCs w:val="28"/>
+                    </w:rPr>
+                    <w:t>github</w:t>
+                  </w:r>
+                </w:p>
+              </w:tc>
+              <w:tc>
+                <w:tcPr>
+                  <w:tcW w:w="1690" w:type="dxa"/>
+                </w:tcPr>
+                <w:p>
+                  <w:pPr>
+                    <w:spacing w:after="0" w:line="240" w:lineRule="auto"/>
+                    <w:rPr>
+                      <w:sz w:val="26"/>
+                      <w:szCs w:val="28"/>
+                    </w:rPr>
+                  </w:pPr>
+                  <w:hyperlink r:id="rId8" w:history="1">
+                    <w:r>
+                      <w:rPr>
+                        <w:rStyle w:val="Hyperlink"/>
+                        <w:sz w:val="26"/>
+                        <w:szCs w:val="28"/>
+                      </w:rPr>
+                      <w:t>rajbharath</w:t>
+                    </w:r>
+                  </w:hyperlink>
+                </w:p>
+              </w:tc>
+            </w:tr>
+            <w:tr>
+              <w:tc>
+                <w:tcPr>
+                  <w:tcW w:w="1687" w:type="dxa"/>
+                </w:tcPr>
+                <w:p>
+                  <w:pPr>
+                    <w:spacing w:after="0" w:line="240" w:lineRule="auto"/>
+                    <w:jc w:val="right"/>
+                    <w:rPr>
+                      <w:sz w:val="26"/>
+                      <w:szCs w:val="28"/>
+                    </w:rPr>
+                  </w:pPr>
+                  <w:r>
+                    <w:rPr>
+                      <w:sz w:val="26"/>
+                      <w:szCs w:val="28"/>
+                    </w:rPr>
+                    <w:t>linkedin</w:t>
+                  </w:r>
+                </w:p>
+              </w:tc>
+              <w:tc>
+                <w:tcPr>
+                  <w:tcW w:w="1690" w:type="dxa"/>
+                </w:tcPr>
+                <w:p>
+                  <w:pPr>
+                    <w:spacing w:after="0" w:line="240" w:lineRule="auto"/>
+                    <w:rPr>
+                      <w:sz w:val="26"/>
+                      <w:szCs w:val="28"/>
+                    </w:rPr>
+                  </w:pPr>
+                  <w:hyperlink r:id="rId9" w:history="1">
+                    <w:r>
+                      <w:rPr>
+                        <w:rStyle w:val="Hyperlink"/>
+                        <w:sz w:val="26"/>
+                        <w:szCs w:val="28"/>
+                      </w:rPr>
+                      <w:t>rajbharath</w:t>
+                    </w:r>
+                  </w:hyperlink>
+                </w:p>
+              </w:tc>
+            </w:tr>
+            <w:tr>
+              <w:tc>
+                <w:tcPr>
+                  <w:tcW w:w="1687" w:type="dxa"/>
+                </w:tcPr>
+                <w:p>
+                  <w:pPr>
+                    <w:spacing w:after="0" w:line="240" w:lineRule="auto"/>
+                    <w:jc w:val="right"/>
+                    <w:rPr>
+                      <w:sz w:val="26"/>
+                      <w:szCs w:val="28"/>
+                    </w:rPr>
+                  </w:pPr>
+                  <w:r>
+                    <w:rPr>
+                      <w:sz w:val="26"/>
+                      <w:szCs w:val="28"/>
+                    </w:rPr>
+                    <w:t>twitter</w:t>
+                  </w:r>
+                </w:p>
+              </w:tc>
+              <w:tc>
+                <w:tcPr>
+                  <w:tcW w:w="1690" w:type="dxa"/>
+                </w:tcPr>
+                <w:p>
+                  <w:pPr>
+                    <w:spacing w:after="0" w:line="240" w:lineRule="auto"/>
+                    <w:rPr>
+                      <w:sz w:val="26"/>
+                      <w:szCs w:val="28"/>
+                    </w:rPr>
+                  </w:pPr>
+                  <w:hyperlink r:id="rId10" w:history="1">
+                    <w:r>
+                      <w:rPr>
+                        <w:rStyle w:val="Hyperlink"/>
+                        <w:sz w:val="26"/>
+                        <w:szCs w:val="28"/>
+                      </w:rPr>
+                      <w:t>rbrajbharath1</w:t>
+                    </w:r>
+                  </w:hyperlink>
+                </w:p>
+              </w:tc>
+            </w:tr>
+          </w:tbl>
           <w:p>
             <w:pPr>
               <w:spacing w:after="0" w:line="240" w:lineRule="auto"/>
-              <w:ind w:left="342"/>
             </w:pPr>
           </w:p>
         </w:tc>
@@ -122,7 +285,17 @@
                 <w:szCs w:val="28"/>
                 <w:lang w:eastAsia="ja-JP"/>
               </w:rPr>
-              <w:t>ABOUT ME</w:t>
+              <w:t>About M</w:t>
+            </w:r>
+            <w:r>
+              <w:rPr>
+                <w:rFonts w:asciiTheme="minorHAnsi" w:eastAsiaTheme="minorEastAsia" w:hAnsiTheme="minorHAnsi"/>
+                <w:b/>
+                <w:sz w:val="28"/>
+                <w:szCs w:val="28"/>
+                <w:lang w:eastAsia="ja-JP"/>
+              </w:rPr>
+              <w:t>e</w:t>
             </w:r>
           </w:p>
           <w:p>
@@ -166,7 +339,7 @@
                 <w:szCs w:val="28"/>
                 <w:lang w:eastAsia="ja-JP"/>
               </w:rPr>
-              <w:t>a passionate software engineer</w:t>
+              <w:t>a software engineer</w:t>
             </w:r>
             <w:r>
               <w:rPr>
@@ -178,47 +351,15 @@
               </w:rPr>
               <w:t xml:space="preserve"> with an </w:t>
             </w:r>
-            <w:proofErr w:type="spellStart"/>
-            <w:r>
-              <w:rPr>
-                <w:rFonts w:asciiTheme="minorHAnsi" w:eastAsiaTheme="minorEastAsia" w:hAnsiTheme="minorHAnsi"/>
-                <w:color w:val="000000" w:themeColor="text1"/>
-                <w:sz w:val="28"/>
-                <w:szCs w:val="28"/>
-                <w:lang w:eastAsia="ja-JP"/>
-              </w:rPr>
-              <w:t>unquenching</w:t>
-            </w:r>
-            <w:proofErr w:type="spellEnd"/>
-            <w:r>
-              <w:rPr>
-                <w:rFonts w:asciiTheme="minorHAnsi" w:eastAsiaTheme="minorEastAsia" w:hAnsiTheme="minorHAnsi"/>
-                <w:color w:val="000000" w:themeColor="text1"/>
-                <w:sz w:val="28"/>
-                <w:szCs w:val="28"/>
-                <w:lang w:eastAsia="ja-JP"/>
-              </w:rPr>
-              <w:t xml:space="preserve"> thirst for learning. </w:t>
-            </w:r>
-            <w:r>
-              <w:rPr>
-                <w:rFonts w:asciiTheme="minorHAnsi" w:eastAsiaTheme="minorEastAsia" w:hAnsiTheme="minorHAnsi"/>
-                <w:color w:val="000000" w:themeColor="text1"/>
-                <w:sz w:val="28"/>
-                <w:szCs w:val="28"/>
-                <w:lang w:eastAsia="ja-JP"/>
-              </w:rPr>
-              <w:t>This</w:t>
-            </w:r>
-            <w:r>
-              <w:rPr>
-                <w:rFonts w:asciiTheme="minorHAnsi" w:eastAsiaTheme="minorEastAsia" w:hAnsiTheme="minorHAnsi"/>
-                <w:color w:val="000000" w:themeColor="text1"/>
-                <w:sz w:val="28"/>
-                <w:szCs w:val="28"/>
-                <w:lang w:eastAsia="ja-JP"/>
-              </w:rPr>
-              <w:t xml:space="preserve"> passion drives</w:t>
+            <w:r>
+              <w:rPr>
+                <w:rFonts w:asciiTheme="minorHAnsi" w:eastAsiaTheme="minorEastAsia" w:hAnsiTheme="minorHAnsi"/>
+                <w:color w:val="000000" w:themeColor="text1"/>
+                <w:sz w:val="28"/>
+                <w:szCs w:val="28"/>
+                <w:lang w:eastAsia="ja-JP"/>
+              </w:rPr>
+              <w:t>unquenching thirst for learning and with a passion which drives</w:t>
             </w:r>
             <w:r>
               <w:rPr>
@@ -248,29 +389,37 @@
                 <w:szCs w:val="28"/>
                 <w:lang w:eastAsia="ja-JP"/>
               </w:rPr>
-              <w:t xml:space="preserve">I love writing object </w:t>
-            </w:r>
-            <w:r>
-              <w:rPr>
-                <w:rFonts w:asciiTheme="minorHAnsi" w:eastAsiaTheme="minorEastAsia" w:hAnsiTheme="minorHAnsi"/>
-                <w:color w:val="000000" w:themeColor="text1"/>
-                <w:sz w:val="28"/>
-                <w:szCs w:val="28"/>
-                <w:lang w:eastAsia="ja-JP"/>
-              </w:rPr>
-              <w:t xml:space="preserve">oriented </w:t>
-            </w:r>
-            <w:bookmarkStart w:id="0" w:name="_GoBack"/>
-            <w:bookmarkEnd w:id="0"/>
-            <w:r>
-              <w:rPr>
-                <w:rFonts w:asciiTheme="minorHAnsi" w:eastAsiaTheme="minorEastAsia" w:hAnsiTheme="minorHAnsi"/>
-                <w:color w:val="000000" w:themeColor="text1"/>
-                <w:sz w:val="28"/>
-                <w:szCs w:val="28"/>
-                <w:lang w:eastAsia="ja-JP"/>
-              </w:rPr>
-              <w:t xml:space="preserve">and </w:t>
+              <w:t xml:space="preserve">I </w:t>
+            </w:r>
+            <w:r>
+              <w:rPr>
+                <w:rFonts w:asciiTheme="minorHAnsi" w:eastAsiaTheme="minorEastAsia" w:hAnsiTheme="minorHAnsi"/>
+                <w:color w:val="000000" w:themeColor="text1"/>
+                <w:sz w:val="28"/>
+                <w:szCs w:val="28"/>
+                <w:lang w:eastAsia="ja-JP"/>
+              </w:rPr>
+              <w:t>believe in</w:t>
+            </w:r>
+            <w:r>
+              <w:rPr>
+                <w:rFonts w:asciiTheme="minorHAnsi" w:eastAsiaTheme="minorEastAsia" w:hAnsiTheme="minorHAnsi"/>
+                <w:color w:val="000000" w:themeColor="text1"/>
+                <w:sz w:val="28"/>
+                <w:szCs w:val="28"/>
+                <w:lang w:eastAsia="ja-JP"/>
+              </w:rPr>
+              <w:t xml:space="preserve"> writing object </w:t>
+            </w:r>
+            <w:r>
+              <w:rPr>
+                <w:rFonts w:asciiTheme="minorHAnsi" w:eastAsiaTheme="minorEastAsia" w:hAnsiTheme="minorHAnsi"/>
+                <w:color w:val="000000" w:themeColor="text1"/>
+                <w:sz w:val="28"/>
+                <w:szCs w:val="28"/>
+                <w:lang w:eastAsia="ja-JP"/>
+              </w:rPr>
+              <w:t xml:space="preserve">oriented and </w:t>
             </w:r>
             <w:r>
               <w:rPr>
@@ -355,133 +504,6 @@
               <w:spacing w:before="0" w:line="240" w:lineRule="auto"/>
               <w:ind w:left="342"/>
               <w:rPr>
-                <w:rFonts w:asciiTheme="minorHAnsi" w:hAnsiTheme="minorHAnsi"/>
-                <w:sz w:val="26"/>
-                <w:szCs w:val="28"/>
-              </w:rPr>
-            </w:pPr>
-            <w:r>
-              <w:rPr>
-                <w:rFonts w:asciiTheme="minorHAnsi" w:hAnsiTheme="minorHAnsi"/>
-                <w:sz w:val="26"/>
-                <w:szCs w:val="28"/>
-              </w:rPr>
-              <w:t>9840859553</w:t>
-            </w:r>
-          </w:p>
-          <w:p>
-            <w:pPr>
-              <w:spacing w:after="0" w:line="240" w:lineRule="auto"/>
-              <w:ind w:left="342"/>
-              <w:rPr>
-                <w:rStyle w:val="Hyperlink"/>
-                <w:sz w:val="26"/>
-                <w:szCs w:val="28"/>
-              </w:rPr>
-            </w:pPr>
-            <w:r>
-              <w:rPr>
-                <w:sz w:val="26"/>
-                <w:szCs w:val="28"/>
-              </w:rPr>
-              <w:fldChar w:fldCharType="begin"/>
-            </w:r>
-            <w:r>
-              <w:rPr>
-                <w:sz w:val="26"/>
-                <w:szCs w:val="28"/>
-              </w:rPr>
-              <w:instrText xml:space="preserve"> HYPERLINK "mailto:rbrajbharath1@gmail.com" </w:instrText>
-            </w:r>
-            <w:r>
-              <w:rPr>
-                <w:sz w:val="26"/>
-                <w:szCs w:val="28"/>
-              </w:rPr>
-              <w:fldChar w:fldCharType="separate"/>
-            </w:r>
-            <w:r>
-              <w:rPr>
-                <w:rStyle w:val="Hyperlink"/>
-                <w:sz w:val="26"/>
-                <w:szCs w:val="28"/>
-              </w:rPr>
-              <w:t>Mail Me</w:t>
-            </w:r>
-          </w:p>
-          <w:p>
-            <w:pPr>
-              <w:spacing w:after="0" w:line="240" w:lineRule="auto"/>
-              <w:ind w:left="342"/>
-              <w:rPr>
-                <w:sz w:val="26"/>
-                <w:szCs w:val="28"/>
-              </w:rPr>
-            </w:pPr>
-            <w:r>
-              <w:rPr>
-                <w:sz w:val="26"/>
-                <w:szCs w:val="28"/>
-              </w:rPr>
-              <w:fldChar w:fldCharType="end"/>
-            </w:r>
-            <w:hyperlink r:id="rId7" w:history="1">
-              <w:r>
-                <w:rPr>
-                  <w:rStyle w:val="Hyperlink"/>
-                  <w:sz w:val="26"/>
-                  <w:szCs w:val="28"/>
-                </w:rPr>
-                <w:t>My Repo</w:t>
-              </w:r>
-            </w:hyperlink>
-          </w:p>
-          <w:p>
-            <w:pPr>
-              <w:spacing w:after="0" w:line="240" w:lineRule="auto"/>
-              <w:ind w:left="342"/>
-              <w:rPr>
-                <w:sz w:val="26"/>
-                <w:szCs w:val="28"/>
-              </w:rPr>
-            </w:pPr>
-            <w:hyperlink r:id="rId8" w:history="1">
-              <w:r>
-                <w:rPr>
-                  <w:rStyle w:val="Hyperlink"/>
-                  <w:sz w:val="26"/>
-                  <w:szCs w:val="28"/>
-                </w:rPr>
-                <w:t>Linked In</w:t>
-              </w:r>
-            </w:hyperlink>
-          </w:p>
-          <w:p>
-            <w:pPr>
-              <w:spacing w:after="0" w:line="240" w:lineRule="auto"/>
-              <w:ind w:left="342"/>
-              <w:rPr>
-                <w:sz w:val="26"/>
-                <w:szCs w:val="28"/>
-              </w:rPr>
-            </w:pPr>
-            <w:hyperlink r:id="rId9" w:history="1">
-              <w:r>
-                <w:rPr>
-                  <w:rStyle w:val="Hyperlink"/>
-                  <w:sz w:val="26"/>
-                  <w:szCs w:val="28"/>
-                </w:rPr>
-                <w:t>Twitter</w:t>
-              </w:r>
-            </w:hyperlink>
-          </w:p>
-          <w:p>
-            <w:pPr>
-              <w:pStyle w:val="Heading1"/>
-              <w:spacing w:before="0" w:line="240" w:lineRule="auto"/>
-              <w:ind w:left="342"/>
-              <w:rPr>
                 <w:rFonts w:asciiTheme="minorHAnsi" w:eastAsiaTheme="minorEastAsia" w:hAnsiTheme="minorHAnsi"/>
                 <w:b/>
                 <w:sz w:val="28"/>
@@ -489,20 +511,100 @@
                 <w:lang w:eastAsia="ja-JP"/>
               </w:rPr>
             </w:pPr>
-          </w:p>
-          <w:p>
-            <w:pPr>
-              <w:pStyle w:val="Heading1"/>
-              <w:spacing w:before="0" w:line="240" w:lineRule="auto"/>
-              <w:ind w:left="342"/>
-              <w:rPr>
-                <w:rFonts w:asciiTheme="minorHAnsi" w:eastAsiaTheme="minorEastAsia" w:hAnsiTheme="minorHAnsi"/>
-                <w:color w:val="000000" w:themeColor="text1"/>
-                <w:sz w:val="28"/>
-                <w:szCs w:val="28"/>
-                <w:lang w:eastAsia="ja-JP"/>
-              </w:rPr>
-            </w:pPr>
+            <w:r>
+              <w:rPr>
+                <w:rFonts w:asciiTheme="minorHAnsi" w:eastAsiaTheme="minorEastAsia" w:hAnsiTheme="minorHAnsi"/>
+                <w:b/>
+                <w:sz w:val="28"/>
+                <w:szCs w:val="28"/>
+                <w:lang w:eastAsia="ja-JP"/>
+              </w:rPr>
+              <w:t>Skills</w:t>
+            </w:r>
+          </w:p>
+          <w:p>
+            <w:pPr>
+              <w:pStyle w:val="Heading1"/>
+              <w:numPr>
+                <w:ilvl w:val="0"/>
+                <w:numId w:val="1"/>
+              </w:numPr>
+              <w:spacing w:before="0" w:line="240" w:lineRule="auto"/>
+              <w:ind w:left="702"/>
+              <w:rPr>
+                <w:rFonts w:asciiTheme="minorHAnsi" w:eastAsiaTheme="minorEastAsia" w:hAnsiTheme="minorHAnsi"/>
+                <w:color w:val="000000" w:themeColor="text1"/>
+                <w:sz w:val="28"/>
+                <w:szCs w:val="28"/>
+                <w:lang w:eastAsia="ja-JP"/>
+              </w:rPr>
+            </w:pPr>
+            <w:r>
+              <w:rPr>
+                <w:rFonts w:asciiTheme="minorHAnsi" w:eastAsiaTheme="minorEastAsia" w:hAnsiTheme="minorHAnsi"/>
+                <w:color w:val="000000" w:themeColor="text1"/>
+                <w:sz w:val="28"/>
+                <w:szCs w:val="28"/>
+                <w:lang w:eastAsia="ja-JP"/>
+              </w:rPr>
+              <w:t xml:space="preserve">Android </w:t>
+            </w:r>
+          </w:p>
+          <w:p>
+            <w:pPr>
+              <w:pStyle w:val="Heading1"/>
+              <w:numPr>
+                <w:ilvl w:val="0"/>
+                <w:numId w:val="1"/>
+              </w:numPr>
+              <w:spacing w:before="0" w:line="240" w:lineRule="auto"/>
+              <w:ind w:left="702"/>
+              <w:rPr>
+                <w:rFonts w:asciiTheme="minorHAnsi" w:eastAsiaTheme="minorEastAsia" w:hAnsiTheme="minorHAnsi"/>
+                <w:color w:val="000000" w:themeColor="text1"/>
+                <w:sz w:val="28"/>
+                <w:szCs w:val="28"/>
+                <w:lang w:eastAsia="ja-JP"/>
+              </w:rPr>
+            </w:pPr>
+            <w:r>
+              <w:rPr>
+                <w:rFonts w:asciiTheme="minorHAnsi" w:eastAsiaTheme="minorEastAsia" w:hAnsiTheme="minorHAnsi"/>
+                <w:color w:val="000000" w:themeColor="text1"/>
+                <w:sz w:val="28"/>
+                <w:szCs w:val="28"/>
+                <w:lang w:eastAsia="ja-JP"/>
+              </w:rPr>
+              <w:t xml:space="preserve">Java </w:t>
+            </w:r>
+          </w:p>
+          <w:p>
+            <w:pPr>
+              <w:pStyle w:val="Heading1"/>
+              <w:numPr>
+                <w:ilvl w:val="0"/>
+                <w:numId w:val="1"/>
+              </w:numPr>
+              <w:spacing w:before="0" w:line="240" w:lineRule="auto"/>
+              <w:ind w:left="702"/>
+              <w:rPr>
+                <w:rFonts w:asciiTheme="minorHAnsi" w:eastAsiaTheme="minorEastAsia" w:hAnsiTheme="minorHAnsi"/>
+                <w:color w:val="000000" w:themeColor="text1"/>
+                <w:sz w:val="28"/>
+                <w:szCs w:val="28"/>
+                <w:lang w:eastAsia="ja-JP"/>
+              </w:rPr>
+            </w:pPr>
+            <w:r>
+              <w:rPr>
+                <w:rFonts w:asciiTheme="minorHAnsi" w:eastAsiaTheme="minorEastAsia" w:hAnsiTheme="minorHAnsi"/>
+                <w:color w:val="000000" w:themeColor="text1"/>
+                <w:sz w:val="28"/>
+                <w:szCs w:val="28"/>
+                <w:lang w:eastAsia="ja-JP"/>
+              </w:rPr>
+              <w:t>C</w:t>
+            </w:r>
           </w:p>
         </w:tc>
       </w:tr>
@@ -531,28 +633,28 @@
                 <w:szCs w:val="28"/>
                 <w:lang w:eastAsia="ja-JP"/>
               </w:rPr>
-              <w:t>PROFESSIONAL SUMMARY</w:t>
-            </w:r>
-          </w:p>
-          <w:p>
-            <w:pPr>
-              <w:pStyle w:val="Heading1"/>
-              <w:spacing w:before="0" w:line="240" w:lineRule="auto"/>
-              <w:rPr>
-                <w:rFonts w:asciiTheme="minorHAnsi" w:eastAsiaTheme="minorEastAsia" w:hAnsiTheme="minorHAnsi"/>
-                <w:sz w:val="28"/>
-                <w:szCs w:val="28"/>
-                <w:lang w:eastAsia="ja-JP"/>
-              </w:rPr>
-            </w:pPr>
-            <w:r>
-              <w:rPr>
-                <w:rFonts w:asciiTheme="minorHAnsi" w:eastAsiaTheme="minorEastAsia" w:hAnsiTheme="minorHAnsi"/>
-                <w:sz w:val="28"/>
-                <w:szCs w:val="28"/>
-                <w:lang w:eastAsia="ja-JP"/>
-              </w:rPr>
-              <w:t>SYSTEMS ENGINEER (DEC 2013 ONWARDS)</w:t>
+              <w:t>Professional Summary</w:t>
+            </w:r>
+          </w:p>
+          <w:p>
+            <w:pPr>
+              <w:pStyle w:val="Heading1"/>
+              <w:spacing w:before="0" w:line="240" w:lineRule="auto"/>
+              <w:rPr>
+                <w:rFonts w:asciiTheme="minorHAnsi" w:eastAsiaTheme="minorEastAsia" w:hAnsiTheme="minorHAnsi"/>
+                <w:sz w:val="28"/>
+                <w:szCs w:val="28"/>
+                <w:lang w:eastAsia="ja-JP"/>
+              </w:rPr>
+            </w:pPr>
+            <w:r>
+              <w:rPr>
+                <w:rFonts w:asciiTheme="minorHAnsi" w:eastAsiaTheme="minorEastAsia" w:hAnsiTheme="minorHAnsi"/>
+                <w:sz w:val="28"/>
+                <w:szCs w:val="28"/>
+                <w:lang w:eastAsia="ja-JP"/>
+              </w:rPr>
+              <w:t>Systems Engineer (Dec 2013 Onwards)</w:t>
             </w:r>
           </w:p>
           <w:p>
@@ -568,40 +670,317 @@
             <w:r>
               <w:rPr>
                 <w:rFonts w:asciiTheme="minorHAnsi" w:hAnsiTheme="minorHAnsi"/>
+                <w:sz w:val="26"/>
+                <w:szCs w:val="28"/>
+              </w:rPr>
+              <w:t>Tata Consultancy Services Limited</w:t>
+            </w:r>
+          </w:p>
+          <w:p>
+            <w:pPr>
+              <w:pStyle w:val="Heading1"/>
+              <w:spacing w:before="0" w:line="240" w:lineRule="auto"/>
+              <w:rPr>
+                <w:rFonts w:asciiTheme="minorHAnsi" w:eastAsiaTheme="minorEastAsia" w:hAnsiTheme="minorHAnsi"/>
+                <w:color w:val="000000" w:themeColor="text1"/>
+                <w:sz w:val="28"/>
+                <w:szCs w:val="28"/>
+                <w:lang w:eastAsia="ja-JP"/>
+              </w:rPr>
+            </w:pPr>
+            <w:r>
+              <w:rPr>
+                <w:rFonts w:asciiTheme="minorHAnsi" w:eastAsiaTheme="minorEastAsia" w:hAnsiTheme="minorHAnsi"/>
+                <w:color w:val="000000" w:themeColor="text1"/>
+                <w:sz w:val="28"/>
+                <w:szCs w:val="28"/>
+                <w:lang w:eastAsia="ja-JP"/>
+              </w:rPr>
+              <w:t>W</w:t>
+            </w:r>
+            <w:r>
+              <w:rPr>
+                <w:rFonts w:asciiTheme="minorHAnsi" w:eastAsiaTheme="minorEastAsia" w:hAnsiTheme="minorHAnsi"/>
+                <w:color w:val="000000" w:themeColor="text1"/>
+                <w:sz w:val="28"/>
+                <w:szCs w:val="28"/>
+                <w:lang w:eastAsia="ja-JP"/>
+              </w:rPr>
+              <w:t xml:space="preserve">orked for one of the world’s leading </w:t>
+            </w:r>
+            <w:r>
+              <w:rPr>
+                <w:rFonts w:asciiTheme="minorHAnsi" w:eastAsiaTheme="minorEastAsia" w:hAnsiTheme="minorHAnsi"/>
+                <w:color w:val="000000" w:themeColor="text1"/>
+                <w:sz w:val="28"/>
+                <w:szCs w:val="28"/>
+                <w:lang w:eastAsia="ja-JP"/>
+              </w:rPr>
+              <w:t>banks,</w:t>
+            </w:r>
+            <w:r>
+              <w:rPr>
+                <w:rFonts w:asciiTheme="minorHAnsi" w:eastAsiaTheme="minorEastAsia" w:hAnsiTheme="minorHAnsi"/>
+                <w:color w:val="000000" w:themeColor="text1"/>
+                <w:sz w:val="28"/>
+                <w:szCs w:val="28"/>
+                <w:lang w:eastAsia="ja-JP"/>
+              </w:rPr>
+              <w:t xml:space="preserve"> involved with requirement analysis</w:t>
+            </w:r>
+            <w:r>
+              <w:rPr>
+                <w:rFonts w:asciiTheme="minorHAnsi" w:eastAsiaTheme="minorEastAsia" w:hAnsiTheme="minorHAnsi"/>
+                <w:color w:val="000000" w:themeColor="text1"/>
+                <w:sz w:val="28"/>
+                <w:szCs w:val="28"/>
+                <w:lang w:eastAsia="ja-JP"/>
+              </w:rPr>
+              <w:t xml:space="preserve"> th</w:t>
+            </w:r>
+            <w:r>
+              <w:rPr>
+                <w:rFonts w:asciiTheme="minorHAnsi" w:eastAsiaTheme="minorEastAsia" w:hAnsiTheme="minorHAnsi"/>
+                <w:color w:val="000000" w:themeColor="text1"/>
+                <w:sz w:val="28"/>
+                <w:szCs w:val="28"/>
+                <w:lang w:eastAsia="ja-JP"/>
+              </w:rPr>
+              <w:t>rough direct interaction with the clients</w:t>
+            </w:r>
+            <w:r>
+              <w:rPr>
+                <w:rFonts w:asciiTheme="minorHAnsi" w:eastAsiaTheme="minorEastAsia" w:hAnsiTheme="minorHAnsi"/>
+                <w:color w:val="000000" w:themeColor="text1"/>
+                <w:sz w:val="28"/>
+                <w:szCs w:val="28"/>
+                <w:lang w:eastAsia="ja-JP"/>
+              </w:rPr>
+              <w:t>, test scenario identification, defect management</w:t>
+            </w:r>
+          </w:p>
+          <w:p>
+            <w:pPr>
+              <w:pStyle w:val="Heading1"/>
+              <w:spacing w:before="0" w:line="240" w:lineRule="auto"/>
+              <w:rPr>
+                <w:rFonts w:asciiTheme="minorHAnsi" w:eastAsiaTheme="minorEastAsia" w:hAnsiTheme="minorHAnsi"/>
+                <w:color w:val="000000" w:themeColor="text1"/>
+                <w:sz w:val="28"/>
+                <w:szCs w:val="28"/>
+                <w:lang w:eastAsia="ja-JP"/>
+              </w:rPr>
+            </w:pPr>
+          </w:p>
+          <w:p>
+            <w:pPr>
+              <w:pStyle w:val="Heading1"/>
+              <w:spacing w:before="0" w:line="240" w:lineRule="auto"/>
+              <w:rPr>
+                <w:rFonts w:asciiTheme="minorHAnsi" w:eastAsiaTheme="minorEastAsia" w:hAnsiTheme="minorHAnsi"/>
+                <w:color w:val="000000" w:themeColor="text1"/>
+                <w:sz w:val="28"/>
+                <w:szCs w:val="28"/>
+                <w:lang w:eastAsia="ja-JP"/>
+              </w:rPr>
+            </w:pPr>
+            <w:r>
+              <w:rPr>
+                <w:rFonts w:asciiTheme="minorHAnsi" w:eastAsiaTheme="minorEastAsia" w:hAnsiTheme="minorHAnsi"/>
+                <w:color w:val="000000" w:themeColor="text1"/>
+                <w:sz w:val="28"/>
+                <w:szCs w:val="28"/>
+                <w:lang w:eastAsia="ja-JP"/>
+              </w:rPr>
+              <w:t>D</w:t>
+            </w:r>
+            <w:r>
+              <w:rPr>
+                <w:rFonts w:asciiTheme="minorHAnsi" w:eastAsiaTheme="minorEastAsia" w:hAnsiTheme="minorHAnsi"/>
+                <w:color w:val="000000" w:themeColor="text1"/>
+                <w:sz w:val="28"/>
+                <w:szCs w:val="28"/>
+                <w:lang w:eastAsia="ja-JP"/>
+              </w:rPr>
+              <w:t>eveloped a knowledge transfer tool for effective training of the new joiner associates</w:t>
+            </w:r>
+          </w:p>
+          <w:p>
+            <w:pPr>
+              <w:pStyle w:val="Heading1"/>
+              <w:spacing w:before="0" w:line="240" w:lineRule="auto"/>
+              <w:rPr>
+                <w:rFonts w:asciiTheme="minorHAnsi" w:eastAsiaTheme="minorEastAsia" w:hAnsiTheme="minorHAnsi"/>
+                <w:color w:val="000000" w:themeColor="text1"/>
+                <w:sz w:val="28"/>
+                <w:szCs w:val="28"/>
+                <w:lang w:eastAsia="ja-JP"/>
+              </w:rPr>
+            </w:pPr>
+          </w:p>
+          <w:p>
+            <w:pPr>
+              <w:pStyle w:val="Heading1"/>
+              <w:spacing w:before="0" w:line="240" w:lineRule="auto"/>
+              <w:rPr>
+                <w:rFonts w:asciiTheme="minorHAnsi" w:eastAsiaTheme="minorEastAsia" w:hAnsiTheme="minorHAnsi"/>
+                <w:color w:val="000000" w:themeColor="text1"/>
+                <w:sz w:val="28"/>
+                <w:szCs w:val="28"/>
+                <w:lang w:eastAsia="ja-JP"/>
+              </w:rPr>
+            </w:pPr>
+            <w:r>
+              <w:rPr>
+                <w:rFonts w:asciiTheme="minorHAnsi" w:eastAsiaTheme="minorEastAsia" w:hAnsiTheme="minorHAnsi"/>
+                <w:color w:val="000000" w:themeColor="text1"/>
+                <w:sz w:val="28"/>
+                <w:szCs w:val="28"/>
+                <w:lang w:eastAsia="ja-JP"/>
+              </w:rPr>
+              <w:t>S</w:t>
+            </w:r>
+            <w:r>
+              <w:rPr>
+                <w:rFonts w:asciiTheme="minorHAnsi" w:eastAsiaTheme="minorEastAsia" w:hAnsiTheme="minorHAnsi"/>
+                <w:color w:val="000000" w:themeColor="text1"/>
+                <w:sz w:val="28"/>
+                <w:szCs w:val="28"/>
+                <w:lang w:eastAsia="ja-JP"/>
+              </w:rPr>
+              <w:t xml:space="preserve">howcased a </w:t>
+            </w:r>
+            <w:r>
+              <w:rPr>
+                <w:rFonts w:asciiTheme="minorHAnsi" w:eastAsiaTheme="minorEastAsia" w:hAnsiTheme="minorHAnsi"/>
+                <w:color w:val="000000" w:themeColor="text1"/>
+                <w:sz w:val="28"/>
+                <w:szCs w:val="28"/>
+                <w:lang w:eastAsia="ja-JP"/>
+              </w:rPr>
+              <w:t>POC</w:t>
+            </w:r>
+            <w:r>
+              <w:rPr>
+                <w:rFonts w:asciiTheme="minorHAnsi" w:eastAsiaTheme="minorEastAsia" w:hAnsiTheme="minorHAnsi"/>
+                <w:color w:val="000000" w:themeColor="text1"/>
+                <w:sz w:val="28"/>
+                <w:szCs w:val="28"/>
+                <w:lang w:eastAsia="ja-JP"/>
+              </w:rPr>
+              <w:t xml:space="preserve"> on mobile automation testing for mobile web and app</w:t>
+            </w:r>
+          </w:p>
+          <w:p>
+            <w:pPr>
+              <w:pStyle w:val="Heading1"/>
+              <w:spacing w:before="0" w:line="240" w:lineRule="auto"/>
+              <w:rPr>
+                <w:rFonts w:asciiTheme="minorHAnsi" w:eastAsiaTheme="minorEastAsia" w:hAnsiTheme="minorHAnsi"/>
+                <w:color w:val="000000" w:themeColor="text1"/>
+                <w:sz w:val="28"/>
+                <w:szCs w:val="28"/>
+                <w:lang w:eastAsia="ja-JP"/>
+              </w:rPr>
+            </w:pPr>
+          </w:p>
+          <w:p>
+            <w:pPr>
+              <w:pStyle w:val="Heading1"/>
+              <w:spacing w:before="0" w:line="240" w:lineRule="auto"/>
+              <w:rPr>
+                <w:rFonts w:asciiTheme="minorHAnsi" w:eastAsiaTheme="minorEastAsia" w:hAnsiTheme="minorHAnsi"/>
+                <w:color w:val="000000" w:themeColor="text1"/>
+                <w:sz w:val="28"/>
+                <w:szCs w:val="28"/>
+                <w:lang w:eastAsia="ja-JP"/>
+              </w:rPr>
+            </w:pPr>
+            <w:r>
+              <w:rPr>
+                <w:rFonts w:asciiTheme="minorHAnsi" w:eastAsiaTheme="minorEastAsia" w:hAnsiTheme="minorHAnsi"/>
+                <w:color w:val="000000" w:themeColor="text1"/>
+                <w:sz w:val="28"/>
+                <w:szCs w:val="28"/>
+                <w:lang w:eastAsia="ja-JP"/>
+              </w:rPr>
+              <w:t>T</w:t>
+            </w:r>
+            <w:r>
+              <w:rPr>
+                <w:rFonts w:asciiTheme="minorHAnsi" w:eastAsiaTheme="minorEastAsia" w:hAnsiTheme="minorHAnsi"/>
+                <w:color w:val="000000" w:themeColor="text1"/>
+                <w:sz w:val="28"/>
+                <w:szCs w:val="28"/>
+                <w:lang w:eastAsia="ja-JP"/>
+              </w:rPr>
+              <w:t>rained fellow team mates on tool development</w:t>
+            </w:r>
+          </w:p>
+          <w:p>
+            <w:pPr>
+              <w:pStyle w:val="Heading1"/>
+              <w:spacing w:before="0" w:line="240" w:lineRule="auto"/>
+              <w:rPr>
+                <w:rFonts w:asciiTheme="minorHAnsi" w:eastAsiaTheme="minorEastAsia" w:hAnsiTheme="minorHAnsi"/>
+                <w:color w:val="000000" w:themeColor="text1"/>
+                <w:sz w:val="28"/>
+                <w:szCs w:val="28"/>
+                <w:lang w:eastAsia="ja-JP"/>
+              </w:rPr>
+            </w:pPr>
+          </w:p>
+          <w:p>
+            <w:pPr>
+              <w:pStyle w:val="Heading1"/>
+              <w:spacing w:before="0" w:line="240" w:lineRule="auto"/>
+              <w:rPr>
+                <w:rFonts w:asciiTheme="minorHAnsi" w:eastAsiaTheme="minorEastAsia" w:hAnsiTheme="minorHAnsi"/>
+                <w:sz w:val="28"/>
+                <w:szCs w:val="28"/>
+                <w:lang w:eastAsia="ja-JP"/>
+              </w:rPr>
+            </w:pPr>
+            <w:r>
+              <w:rPr>
+                <w:rFonts w:asciiTheme="minorHAnsi" w:eastAsiaTheme="minorEastAsia" w:hAnsiTheme="minorHAnsi"/>
+                <w:sz w:val="28"/>
+                <w:szCs w:val="28"/>
+                <w:lang w:eastAsia="ja-JP"/>
+              </w:rPr>
+              <w:t>Assistant Systems Engineer (Dec 2011 – Dec 2013)</w:t>
+            </w:r>
+          </w:p>
+          <w:p>
+            <w:pPr>
+              <w:pStyle w:val="Heading1"/>
+              <w:spacing w:before="0" w:line="240" w:lineRule="auto"/>
+              <w:rPr>
+                <w:rFonts w:asciiTheme="minorHAnsi" w:eastAsiaTheme="minorEastAsia" w:hAnsiTheme="minorHAnsi"/>
                 <w:sz w:val="24"/>
                 <w:szCs w:val="28"/>
-              </w:rPr>
-              <w:t>TATA CONSULTANCY SERVICES LIMITED</w:t>
-            </w:r>
-          </w:p>
-          <w:p>
-            <w:pPr>
-              <w:pStyle w:val="Heading1"/>
-              <w:spacing w:before="0" w:line="240" w:lineRule="auto"/>
-              <w:rPr>
-                <w:rFonts w:asciiTheme="minorHAnsi" w:eastAsiaTheme="minorEastAsia" w:hAnsiTheme="minorHAnsi"/>
-                <w:color w:val="000000" w:themeColor="text1"/>
-                <w:sz w:val="28"/>
-                <w:szCs w:val="28"/>
-                <w:lang w:eastAsia="ja-JP"/>
-              </w:rPr>
-            </w:pPr>
-          </w:p>
-          <w:p>
-            <w:pPr>
-              <w:pStyle w:val="Heading1"/>
-              <w:spacing w:before="0" w:line="240" w:lineRule="auto"/>
-              <w:rPr>
-                <w:rFonts w:asciiTheme="minorHAnsi" w:eastAsiaTheme="minorEastAsia" w:hAnsiTheme="minorHAnsi"/>
-                <w:color w:val="000000" w:themeColor="text1"/>
-                <w:sz w:val="28"/>
-                <w:szCs w:val="28"/>
-                <w:lang w:eastAsia="ja-JP"/>
-              </w:rPr>
-            </w:pPr>
-            <w:r>
-              <w:rPr>
-                <w:rFonts w:asciiTheme="minorHAnsi" w:eastAsiaTheme="minorEastAsia" w:hAnsiTheme="minorHAnsi"/>
+                <w:lang w:eastAsia="ja-JP"/>
+              </w:rPr>
+            </w:pPr>
+            <w:r>
+              <w:rPr>
+                <w:rFonts w:asciiTheme="minorHAnsi" w:eastAsiaTheme="minorEastAsia" w:hAnsiTheme="minorHAnsi"/>
+                <w:sz w:val="26"/>
+                <w:szCs w:val="28"/>
+                <w:lang w:eastAsia="ja-JP"/>
+              </w:rPr>
+              <w:t>Tata Consultancy Services Limited</w:t>
+            </w:r>
+          </w:p>
+          <w:p>
+            <w:pPr>
+              <w:rPr>
+                <w:lang w:eastAsia="ja-JP"/>
+              </w:rPr>
+            </w:pPr>
+            <w:r>
+              <w:rPr>
+                <w:rFonts w:eastAsiaTheme="minorEastAsia"/>
                 <w:color w:val="000000" w:themeColor="text1"/>
                 <w:sz w:val="28"/>
                 <w:szCs w:val="28"/>
@@ -611,77 +990,64 @@
             </w:r>
             <w:r>
               <w:rPr>
-                <w:rFonts w:asciiTheme="minorHAnsi" w:eastAsiaTheme="minorEastAsia" w:hAnsiTheme="minorHAnsi"/>
-                <w:color w:val="000000" w:themeColor="text1"/>
-                <w:sz w:val="28"/>
-                <w:szCs w:val="28"/>
-                <w:lang w:eastAsia="ja-JP"/>
-              </w:rPr>
-              <w:t xml:space="preserve">orked for one of the world’s leading </w:t>
-            </w:r>
-            <w:r>
-              <w:rPr>
-                <w:rFonts w:asciiTheme="minorHAnsi" w:eastAsiaTheme="minorEastAsia" w:hAnsiTheme="minorHAnsi"/>
-                <w:color w:val="000000" w:themeColor="text1"/>
-                <w:sz w:val="28"/>
-                <w:szCs w:val="28"/>
-                <w:lang w:eastAsia="ja-JP"/>
-              </w:rPr>
-              <w:t>banks,</w:t>
-            </w:r>
-            <w:r>
-              <w:rPr>
-                <w:rFonts w:asciiTheme="minorHAnsi" w:eastAsiaTheme="minorEastAsia" w:hAnsiTheme="minorHAnsi"/>
-                <w:color w:val="000000" w:themeColor="text1"/>
-                <w:sz w:val="28"/>
-                <w:szCs w:val="28"/>
-                <w:lang w:eastAsia="ja-JP"/>
-              </w:rPr>
-              <w:t xml:space="preserve"> involved with </w:t>
-            </w:r>
-            <w:r>
-              <w:rPr>
-                <w:rFonts w:asciiTheme="minorHAnsi" w:eastAsiaTheme="minorEastAsia" w:hAnsiTheme="minorHAnsi"/>
-                <w:color w:val="000000" w:themeColor="text1"/>
-                <w:sz w:val="28"/>
-                <w:szCs w:val="28"/>
-                <w:lang w:eastAsia="ja-JP"/>
-              </w:rPr>
-              <w:t>interacting directly with clients</w:t>
-            </w:r>
-            <w:r>
-              <w:rPr>
-                <w:rFonts w:asciiTheme="minorHAnsi" w:eastAsiaTheme="minorEastAsia" w:hAnsiTheme="minorHAnsi"/>
-                <w:color w:val="000000" w:themeColor="text1"/>
-                <w:sz w:val="28"/>
-                <w:szCs w:val="28"/>
-                <w:lang w:eastAsia="ja-JP"/>
-              </w:rPr>
-              <w:t xml:space="preserve">, </w:t>
-            </w:r>
-            <w:r>
-              <w:rPr>
-                <w:rFonts w:asciiTheme="minorHAnsi" w:eastAsiaTheme="minorEastAsia" w:hAnsiTheme="minorHAnsi"/>
-                <w:color w:val="000000" w:themeColor="text1"/>
-                <w:sz w:val="28"/>
-                <w:szCs w:val="28"/>
-                <w:lang w:eastAsia="ja-JP"/>
-              </w:rPr>
-              <w:t>requirement analysis, test scenario identification, defect management</w:t>
-            </w:r>
-          </w:p>
-          <w:p>
-            <w:pPr>
-              <w:pStyle w:val="Heading1"/>
-              <w:spacing w:before="0" w:line="240" w:lineRule="auto"/>
-              <w:rPr>
-                <w:rFonts w:asciiTheme="minorHAnsi" w:eastAsiaTheme="minorEastAsia" w:hAnsiTheme="minorHAnsi"/>
-                <w:color w:val="000000" w:themeColor="text1"/>
-                <w:sz w:val="28"/>
-                <w:szCs w:val="28"/>
-                <w:lang w:eastAsia="ja-JP"/>
-              </w:rPr>
-            </w:pPr>
+                <w:rFonts w:eastAsiaTheme="minorEastAsia"/>
+                <w:color w:val="000000" w:themeColor="text1"/>
+                <w:sz w:val="28"/>
+                <w:szCs w:val="28"/>
+                <w:lang w:eastAsia="ja-JP"/>
+              </w:rPr>
+              <w:t>orked for one of the world’s leading banks</w:t>
+            </w:r>
+            <w:r>
+              <w:rPr>
+                <w:rFonts w:eastAsiaTheme="minorEastAsia"/>
+                <w:color w:val="000000" w:themeColor="text1"/>
+                <w:sz w:val="28"/>
+                <w:szCs w:val="28"/>
+                <w:lang w:eastAsia="ja-JP"/>
+              </w:rPr>
+              <w:t>,</w:t>
+            </w:r>
+            <w:r>
+              <w:rPr>
+                <w:rFonts w:eastAsiaTheme="minorEastAsia"/>
+                <w:color w:val="000000" w:themeColor="text1"/>
+                <w:sz w:val="28"/>
+                <w:szCs w:val="28"/>
+                <w:lang w:eastAsia="ja-JP"/>
+              </w:rPr>
+              <w:t xml:space="preserve"> as an </w:t>
+            </w:r>
+            <w:r>
+              <w:rPr>
+                <w:rFonts w:eastAsiaTheme="minorEastAsia"/>
+                <w:color w:val="000000" w:themeColor="text1"/>
+                <w:sz w:val="28"/>
+                <w:szCs w:val="28"/>
+                <w:lang w:eastAsia="ja-JP"/>
+              </w:rPr>
+              <w:t>A</w:t>
+            </w:r>
+            <w:r>
+              <w:rPr>
+                <w:rFonts w:eastAsiaTheme="minorEastAsia"/>
+                <w:color w:val="000000" w:themeColor="text1"/>
+                <w:sz w:val="28"/>
+                <w:szCs w:val="28"/>
+                <w:lang w:eastAsia="ja-JP"/>
+              </w:rPr>
+              <w:t xml:space="preserve">ssistant </w:t>
+            </w:r>
+            <w:r>
+              <w:rPr>
+                <w:rFonts w:eastAsiaTheme="minorEastAsia"/>
+                <w:color w:val="000000" w:themeColor="text1"/>
+                <w:sz w:val="28"/>
+                <w:szCs w:val="28"/>
+                <w:lang w:eastAsia="ja-JP"/>
+              </w:rPr>
+              <w:t>Systems Engineer</w:t>
+            </w:r>
           </w:p>
           <w:p>
             <w:pPr>
@@ -713,249 +1079,22 @@
                 <w:szCs w:val="28"/>
                 <w:lang w:eastAsia="ja-JP"/>
               </w:rPr>
-              <w:t>eveloped a knowledge transfer tool for effective training of the new joiner associates</w:t>
-            </w:r>
-          </w:p>
-          <w:p>
-            <w:pPr>
-              <w:pStyle w:val="Heading1"/>
-              <w:spacing w:before="0" w:line="240" w:lineRule="auto"/>
-              <w:rPr>
-                <w:rFonts w:asciiTheme="minorHAnsi" w:eastAsiaTheme="minorEastAsia" w:hAnsiTheme="minorHAnsi"/>
-                <w:color w:val="000000" w:themeColor="text1"/>
-                <w:sz w:val="28"/>
-                <w:szCs w:val="28"/>
-                <w:lang w:eastAsia="ja-JP"/>
-              </w:rPr>
-            </w:pPr>
-          </w:p>
-          <w:p>
-            <w:pPr>
-              <w:pStyle w:val="Heading1"/>
-              <w:spacing w:before="0" w:line="240" w:lineRule="auto"/>
-              <w:rPr>
-                <w:rFonts w:asciiTheme="minorHAnsi" w:eastAsiaTheme="minorEastAsia" w:hAnsiTheme="minorHAnsi"/>
-                <w:color w:val="000000" w:themeColor="text1"/>
-                <w:sz w:val="28"/>
-                <w:szCs w:val="28"/>
-                <w:lang w:eastAsia="ja-JP"/>
-              </w:rPr>
-            </w:pPr>
-            <w:r>
-              <w:rPr>
-                <w:rFonts w:asciiTheme="minorHAnsi" w:eastAsiaTheme="minorEastAsia" w:hAnsiTheme="minorHAnsi"/>
-                <w:color w:val="000000" w:themeColor="text1"/>
-                <w:sz w:val="28"/>
-                <w:szCs w:val="28"/>
-                <w:lang w:eastAsia="ja-JP"/>
-              </w:rPr>
-              <w:t>S</w:t>
-            </w:r>
-            <w:r>
-              <w:rPr>
-                <w:rFonts w:asciiTheme="minorHAnsi" w:eastAsiaTheme="minorEastAsia" w:hAnsiTheme="minorHAnsi"/>
-                <w:color w:val="000000" w:themeColor="text1"/>
-                <w:sz w:val="28"/>
-                <w:szCs w:val="28"/>
-                <w:lang w:eastAsia="ja-JP"/>
-              </w:rPr>
-              <w:t xml:space="preserve">howcased a </w:t>
-            </w:r>
-            <w:r>
-              <w:rPr>
-                <w:rFonts w:asciiTheme="minorHAnsi" w:eastAsiaTheme="minorEastAsia" w:hAnsiTheme="minorHAnsi"/>
-                <w:color w:val="000000" w:themeColor="text1"/>
-                <w:sz w:val="28"/>
-                <w:szCs w:val="28"/>
-                <w:lang w:eastAsia="ja-JP"/>
-              </w:rPr>
-              <w:t>POC</w:t>
-            </w:r>
-            <w:r>
-              <w:rPr>
-                <w:rFonts w:asciiTheme="minorHAnsi" w:eastAsiaTheme="minorEastAsia" w:hAnsiTheme="minorHAnsi"/>
-                <w:color w:val="000000" w:themeColor="text1"/>
-                <w:sz w:val="28"/>
-                <w:szCs w:val="28"/>
-                <w:lang w:eastAsia="ja-JP"/>
-              </w:rPr>
-              <w:t xml:space="preserve"> on mobile automation testing for mobile web and app</w:t>
-            </w:r>
-          </w:p>
-          <w:p>
-            <w:pPr>
-              <w:pStyle w:val="Heading1"/>
-              <w:spacing w:before="0" w:line="240" w:lineRule="auto"/>
-              <w:rPr>
-                <w:rFonts w:asciiTheme="minorHAnsi" w:eastAsiaTheme="minorEastAsia" w:hAnsiTheme="minorHAnsi"/>
-                <w:color w:val="000000" w:themeColor="text1"/>
-                <w:sz w:val="28"/>
-                <w:szCs w:val="28"/>
-                <w:lang w:eastAsia="ja-JP"/>
-              </w:rPr>
-            </w:pPr>
-          </w:p>
-          <w:p>
-            <w:pPr>
-              <w:pStyle w:val="Heading1"/>
-              <w:spacing w:before="0" w:line="240" w:lineRule="auto"/>
-              <w:rPr>
-                <w:rFonts w:asciiTheme="minorHAnsi" w:eastAsiaTheme="minorEastAsia" w:hAnsiTheme="minorHAnsi"/>
-                <w:color w:val="000000" w:themeColor="text1"/>
-                <w:sz w:val="28"/>
-                <w:szCs w:val="28"/>
-                <w:lang w:eastAsia="ja-JP"/>
-              </w:rPr>
-            </w:pPr>
-            <w:r>
-              <w:rPr>
-                <w:rFonts w:asciiTheme="minorHAnsi" w:eastAsiaTheme="minorEastAsia" w:hAnsiTheme="minorHAnsi"/>
-                <w:color w:val="000000" w:themeColor="text1"/>
-                <w:sz w:val="28"/>
-                <w:szCs w:val="28"/>
-                <w:lang w:eastAsia="ja-JP"/>
-              </w:rPr>
-              <w:t>T</w:t>
-            </w:r>
-            <w:r>
-              <w:rPr>
-                <w:rFonts w:asciiTheme="minorHAnsi" w:eastAsiaTheme="minorEastAsia" w:hAnsiTheme="minorHAnsi"/>
-                <w:color w:val="000000" w:themeColor="text1"/>
-                <w:sz w:val="28"/>
-                <w:szCs w:val="28"/>
-                <w:lang w:eastAsia="ja-JP"/>
-              </w:rPr>
-              <w:t>rained fellow team mates on tool development</w:t>
-            </w:r>
-          </w:p>
-          <w:p>
-            <w:pPr>
-              <w:pStyle w:val="Heading1"/>
-              <w:spacing w:before="0" w:line="240" w:lineRule="auto"/>
-              <w:rPr>
-                <w:rFonts w:asciiTheme="minorHAnsi" w:eastAsiaTheme="minorEastAsia" w:hAnsiTheme="minorHAnsi"/>
-                <w:color w:val="000000" w:themeColor="text1"/>
-                <w:sz w:val="28"/>
-                <w:szCs w:val="28"/>
-                <w:lang w:eastAsia="ja-JP"/>
-              </w:rPr>
-            </w:pPr>
-          </w:p>
-          <w:p>
-            <w:pPr>
-              <w:pStyle w:val="Heading1"/>
-              <w:spacing w:before="0" w:line="240" w:lineRule="auto"/>
-              <w:rPr>
-                <w:rFonts w:asciiTheme="minorHAnsi" w:eastAsiaTheme="minorEastAsia" w:hAnsiTheme="minorHAnsi"/>
-                <w:sz w:val="28"/>
-                <w:szCs w:val="28"/>
-                <w:lang w:eastAsia="ja-JP"/>
-              </w:rPr>
-            </w:pPr>
-            <w:r>
-              <w:rPr>
-                <w:rFonts w:asciiTheme="minorHAnsi" w:eastAsiaTheme="minorEastAsia" w:hAnsiTheme="minorHAnsi"/>
-                <w:sz w:val="28"/>
-                <w:szCs w:val="28"/>
-                <w:lang w:eastAsia="ja-JP"/>
-              </w:rPr>
-              <w:t>ASSISTANT SYSTEMS ENGINEER (DEC 2011 – DEC 2013)</w:t>
-            </w:r>
-          </w:p>
-          <w:p>
-            <w:pPr>
-              <w:pStyle w:val="Heading1"/>
-              <w:spacing w:before="0" w:line="240" w:lineRule="auto"/>
-              <w:rPr>
-                <w:rFonts w:asciiTheme="minorHAnsi" w:eastAsiaTheme="minorEastAsia" w:hAnsiTheme="minorHAnsi"/>
+              <w:t xml:space="preserve">eveloped a </w:t>
+            </w:r>
+            <w:r>
+              <w:rPr>
+                <w:rFonts w:asciiTheme="minorHAnsi" w:eastAsiaTheme="minorEastAsia" w:hAnsiTheme="minorHAnsi"/>
+                <w:color w:val="000000" w:themeColor="text1"/>
+                <w:sz w:val="28"/>
+                <w:szCs w:val="28"/>
+                <w:lang w:eastAsia="ja-JP"/>
+              </w:rPr>
+              <w:t>test</w:t>
+            </w:r>
+            <w:r>
+              <w:rPr>
                 <w:sz w:val="24"/>
                 <w:szCs w:val="28"/>
-                <w:lang w:eastAsia="ja-JP"/>
-              </w:rPr>
-            </w:pPr>
-            <w:r>
-              <w:rPr>
-                <w:rFonts w:asciiTheme="minorHAnsi" w:eastAsiaTheme="minorEastAsia" w:hAnsiTheme="minorHAnsi"/>
-                <w:sz w:val="24"/>
-                <w:szCs w:val="28"/>
-                <w:lang w:eastAsia="ja-JP"/>
-              </w:rPr>
-              <w:t>TATA CONSULTANCY SERVICES LIMITED</w:t>
-            </w:r>
-          </w:p>
-          <w:p>
-            <w:pPr>
-              <w:rPr>
-                <w:lang w:eastAsia="ja-JP"/>
-              </w:rPr>
-            </w:pPr>
-            <w:r>
-              <w:rPr>
-                <w:rFonts w:eastAsiaTheme="minorEastAsia"/>
-                <w:color w:val="000000" w:themeColor="text1"/>
-                <w:sz w:val="28"/>
-                <w:szCs w:val="28"/>
-                <w:lang w:eastAsia="ja-JP"/>
-              </w:rPr>
-              <w:t>W</w:t>
-            </w:r>
-            <w:r>
-              <w:rPr>
-                <w:rFonts w:eastAsiaTheme="minorEastAsia"/>
-                <w:color w:val="000000" w:themeColor="text1"/>
-                <w:sz w:val="28"/>
-                <w:szCs w:val="28"/>
-                <w:lang w:eastAsia="ja-JP"/>
-              </w:rPr>
-              <w:t>orked for one of the world’s leading banks as an assistant systems engineer</w:t>
-            </w:r>
-          </w:p>
-          <w:p>
-            <w:pPr>
-              <w:pStyle w:val="Heading1"/>
-              <w:spacing w:before="0" w:line="240" w:lineRule="auto"/>
-              <w:rPr>
-                <w:rFonts w:asciiTheme="minorHAnsi" w:eastAsiaTheme="minorEastAsia" w:hAnsiTheme="minorHAnsi"/>
-                <w:color w:val="000000" w:themeColor="text1"/>
-                <w:sz w:val="28"/>
-                <w:szCs w:val="28"/>
-                <w:lang w:eastAsia="ja-JP"/>
-              </w:rPr>
-            </w:pPr>
-            <w:r>
-              <w:rPr>
-                <w:rFonts w:asciiTheme="minorHAnsi" w:eastAsiaTheme="minorEastAsia" w:hAnsiTheme="minorHAnsi"/>
-                <w:color w:val="000000" w:themeColor="text1"/>
-                <w:sz w:val="28"/>
-                <w:szCs w:val="28"/>
-                <w:lang w:eastAsia="ja-JP"/>
-              </w:rPr>
-              <w:t>D</w:t>
-            </w:r>
-            <w:r>
-              <w:rPr>
-                <w:rFonts w:asciiTheme="minorHAnsi" w:eastAsiaTheme="minorEastAsia" w:hAnsiTheme="minorHAnsi"/>
-                <w:color w:val="000000" w:themeColor="text1"/>
-                <w:sz w:val="28"/>
-                <w:szCs w:val="28"/>
-                <w:lang w:eastAsia="ja-JP"/>
-              </w:rPr>
-              <w:t xml:space="preserve">eveloped a </w:t>
-            </w:r>
-            <w:r>
-              <w:rPr>
-                <w:rFonts w:asciiTheme="minorHAnsi" w:eastAsiaTheme="minorEastAsia" w:hAnsiTheme="minorHAnsi"/>
-                <w:color w:val="000000" w:themeColor="text1"/>
-                <w:sz w:val="28"/>
-                <w:szCs w:val="28"/>
-                <w:lang w:eastAsia="ja-JP"/>
-              </w:rPr>
-              <w:t>test</w:t>
-            </w:r>
-            <w:r>
-              <w:rPr>
-                <w:sz w:val="24"/>
-                <w:szCs w:val="28"/>
               </w:rPr>
               <w:t xml:space="preserve"> </w:t>
             </w:r>
@@ -977,7 +1116,27 @@
                 <w:szCs w:val="28"/>
                 <w:lang w:eastAsia="ja-JP"/>
               </w:rPr>
-              <w:t xml:space="preserve"> called 1 click scheduler that saved hours of manual efforts </w:t>
+              <w:t xml:space="preserve"> called </w:t>
+            </w:r>
+            <w:r>
+              <w:rPr>
+                <w:rFonts w:asciiTheme="minorHAnsi" w:eastAsiaTheme="minorEastAsia" w:hAnsiTheme="minorHAnsi"/>
+                <w:color w:val="000000" w:themeColor="text1"/>
+                <w:sz w:val="28"/>
+                <w:szCs w:val="28"/>
+                <w:lang w:eastAsia="ja-JP"/>
+              </w:rPr>
+              <w:t xml:space="preserve">1 Click Scheduler </w:t>
+            </w:r>
+            <w:r>
+              <w:rPr>
+                <w:rFonts w:asciiTheme="minorHAnsi" w:eastAsiaTheme="minorEastAsia" w:hAnsiTheme="minorHAnsi"/>
+                <w:color w:val="000000" w:themeColor="text1"/>
+                <w:sz w:val="28"/>
+                <w:szCs w:val="28"/>
+                <w:lang w:eastAsia="ja-JP"/>
+              </w:rPr>
+              <w:t xml:space="preserve">that saved hours of manual efforts </w:t>
             </w:r>
           </w:p>
           <w:p>
@@ -1018,7 +1177,7 @@
               <w:spacing w:before="0" w:line="240" w:lineRule="auto"/>
               <w:rPr>
                 <w:rFonts w:asciiTheme="minorHAnsi" w:hAnsiTheme="minorHAnsi"/>
-                <w:sz w:val="24"/>
+                <w:sz w:val="22"/>
                 <w:szCs w:val="28"/>
               </w:rPr>
             </w:pPr>
@@ -1030,6 +1189,13 @@
           </w:tcPr>
           <w:p>
             <w:pPr>
+              <w:rPr>
+                <w:lang w:eastAsia="ja-JP"/>
+              </w:rPr>
+            </w:pPr>
+          </w:p>
+          <w:p>
+            <w:pPr>
               <w:pStyle w:val="Heading1"/>
               <w:spacing w:before="0" w:line="240" w:lineRule="auto"/>
               <w:ind w:left="342"/>
@@ -1049,122 +1215,7 @@
                 <w:szCs w:val="28"/>
                 <w:lang w:eastAsia="ja-JP"/>
               </w:rPr>
-              <w:t>SKILLS</w:t>
-            </w:r>
-          </w:p>
-          <w:p>
-            <w:pPr>
-              <w:pStyle w:val="Heading1"/>
-              <w:numPr>
-                <w:ilvl w:val="0"/>
-                <w:numId w:val="1"/>
-              </w:numPr>
-              <w:spacing w:before="0" w:line="240" w:lineRule="auto"/>
-              <w:ind w:left="702"/>
-              <w:rPr>
-                <w:rFonts w:asciiTheme="minorHAnsi" w:eastAsiaTheme="minorEastAsia" w:hAnsiTheme="minorHAnsi"/>
-                <w:color w:val="000000" w:themeColor="text1"/>
-                <w:sz w:val="28"/>
-                <w:szCs w:val="28"/>
-                <w:lang w:eastAsia="ja-JP"/>
-              </w:rPr>
-            </w:pPr>
-            <w:r>
-              <w:rPr>
-                <w:rFonts w:asciiTheme="minorHAnsi" w:eastAsiaTheme="minorEastAsia" w:hAnsiTheme="minorHAnsi"/>
-                <w:color w:val="000000" w:themeColor="text1"/>
-                <w:sz w:val="28"/>
-                <w:szCs w:val="28"/>
-                <w:lang w:eastAsia="ja-JP"/>
-              </w:rPr>
-              <w:t xml:space="preserve">Android </w:t>
-            </w:r>
-          </w:p>
-          <w:p>
-            <w:pPr>
-              <w:pStyle w:val="Heading1"/>
-              <w:numPr>
-                <w:ilvl w:val="0"/>
-                <w:numId w:val="1"/>
-              </w:numPr>
-              <w:spacing w:before="0" w:line="240" w:lineRule="auto"/>
-              <w:ind w:left="702"/>
-              <w:rPr>
-                <w:rFonts w:asciiTheme="minorHAnsi" w:eastAsiaTheme="minorEastAsia" w:hAnsiTheme="minorHAnsi"/>
-                <w:color w:val="000000" w:themeColor="text1"/>
-                <w:sz w:val="28"/>
-                <w:szCs w:val="28"/>
-                <w:lang w:eastAsia="ja-JP"/>
-              </w:rPr>
-            </w:pPr>
-            <w:r>
-              <w:rPr>
-                <w:rFonts w:asciiTheme="minorHAnsi" w:eastAsiaTheme="minorEastAsia" w:hAnsiTheme="minorHAnsi"/>
-                <w:color w:val="000000" w:themeColor="text1"/>
-                <w:sz w:val="28"/>
-                <w:szCs w:val="28"/>
-                <w:lang w:eastAsia="ja-JP"/>
-              </w:rPr>
-              <w:t xml:space="preserve">Java </w:t>
-            </w:r>
-          </w:p>
-          <w:p>
-            <w:pPr>
-              <w:pStyle w:val="Heading1"/>
-              <w:numPr>
-                <w:ilvl w:val="0"/>
-                <w:numId w:val="1"/>
-              </w:numPr>
-              <w:spacing w:before="0" w:line="240" w:lineRule="auto"/>
-              <w:ind w:left="702"/>
-              <w:rPr>
-                <w:rFonts w:asciiTheme="minorHAnsi" w:eastAsiaTheme="minorEastAsia" w:hAnsiTheme="minorHAnsi"/>
-                <w:color w:val="000000" w:themeColor="text1"/>
-                <w:sz w:val="28"/>
-                <w:szCs w:val="28"/>
-                <w:lang w:eastAsia="ja-JP"/>
-              </w:rPr>
-            </w:pPr>
-            <w:r>
-              <w:rPr>
-                <w:rFonts w:asciiTheme="minorHAnsi" w:eastAsiaTheme="minorEastAsia" w:hAnsiTheme="minorHAnsi"/>
-                <w:color w:val="000000" w:themeColor="text1"/>
-                <w:sz w:val="28"/>
-                <w:szCs w:val="28"/>
-                <w:lang w:eastAsia="ja-JP"/>
-              </w:rPr>
-              <w:t>C</w:t>
-            </w:r>
-          </w:p>
-          <w:p>
-            <w:pPr>
-              <w:rPr>
-                <w:lang w:eastAsia="ja-JP"/>
-              </w:rPr>
-            </w:pPr>
-          </w:p>
-          <w:p>
-            <w:pPr>
-              <w:pStyle w:val="Heading1"/>
-              <w:spacing w:before="0" w:line="240" w:lineRule="auto"/>
-              <w:ind w:left="342"/>
-              <w:rPr>
-                <w:rFonts w:asciiTheme="minorHAnsi" w:eastAsiaTheme="minorEastAsia" w:hAnsiTheme="minorHAnsi"/>
-                <w:b/>
-                <w:sz w:val="28"/>
-                <w:szCs w:val="28"/>
-                <w:lang w:eastAsia="ja-JP"/>
-              </w:rPr>
-            </w:pPr>
-            <w:r>
-              <w:rPr>
-                <w:rFonts w:asciiTheme="minorHAnsi" w:eastAsiaTheme="minorEastAsia" w:hAnsiTheme="minorHAnsi"/>
-                <w:b/>
-                <w:sz w:val="28"/>
-                <w:szCs w:val="28"/>
-                <w:lang w:eastAsia="ja-JP"/>
-              </w:rPr>
-              <w:t>INTERESTS</w:t>
+              <w:t>Interests</w:t>
             </w:r>
           </w:p>
           <w:p>
@@ -1251,7 +1302,7 @@
                 <w:szCs w:val="28"/>
               </w:rPr>
               <w:lastRenderedPageBreak/>
-              <w:t>PERSONAL PROJECTS</w:t>
+              <w:t>Personal Projects</w:t>
             </w:r>
           </w:p>
           <w:p>
@@ -1273,7 +1324,7 @@
                 <w:sz w:val="28"/>
                 <w:szCs w:val="28"/>
               </w:rPr>
-              <w:t>MEETING HALL APPLICATION</w:t>
+              <w:t>Meeting Hall Application</w:t>
             </w:r>
           </w:p>
           <w:p>
@@ -1336,19 +1387,109 @@
                 <w:sz w:val="28"/>
                 <w:szCs w:val="28"/>
               </w:rPr>
-              <w:t xml:space="preserve">SHAKE </w:t>
-            </w:r>
-            <w:proofErr w:type="spellStart"/>
-            <w:r>
+              <w:t>Shake Shake</w:t>
+            </w:r>
+          </w:p>
+          <w:p>
+            <w:pPr>
+              <w:pStyle w:val="Heading1"/>
+              <w:spacing w:before="0" w:line="240" w:lineRule="auto"/>
+              <w:rPr>
+                <w:rFonts w:asciiTheme="minorHAnsi" w:eastAsiaTheme="minorEastAsia" w:hAnsiTheme="minorHAnsi"/>
+                <w:color w:val="000000" w:themeColor="text1"/>
+                <w:sz w:val="28"/>
+                <w:szCs w:val="28"/>
+                <w:lang w:eastAsia="ja-JP"/>
+              </w:rPr>
+            </w:pPr>
+            <w:r>
+              <w:rPr>
+                <w:rFonts w:asciiTheme="minorHAnsi" w:eastAsiaTheme="minorEastAsia" w:hAnsiTheme="minorHAnsi"/>
+                <w:color w:val="000000" w:themeColor="text1"/>
+                <w:sz w:val="28"/>
+                <w:szCs w:val="28"/>
+                <w:lang w:eastAsia="ja-JP"/>
+              </w:rPr>
+              <w:t>D</w:t>
+            </w:r>
+            <w:r>
+              <w:rPr>
+                <w:rFonts w:asciiTheme="minorHAnsi" w:eastAsiaTheme="minorEastAsia" w:hAnsiTheme="minorHAnsi"/>
+                <w:color w:val="000000" w:themeColor="text1"/>
+                <w:sz w:val="28"/>
+                <w:szCs w:val="28"/>
+                <w:lang w:eastAsia="ja-JP"/>
+              </w:rPr>
+              <w:t>eveloped an android application for professionals att</w:t>
+            </w:r>
+            <w:r>
+              <w:rPr>
+                <w:rFonts w:asciiTheme="minorHAnsi" w:eastAsiaTheme="minorEastAsia" w:hAnsiTheme="minorHAnsi"/>
+                <w:color w:val="000000" w:themeColor="text1"/>
+                <w:sz w:val="28"/>
+                <w:szCs w:val="28"/>
+                <w:lang w:eastAsia="ja-JP"/>
+              </w:rPr>
+              <w:t>ending long duration meetings. I</w:t>
+            </w:r>
+            <w:r>
+              <w:rPr>
+                <w:rFonts w:asciiTheme="minorHAnsi" w:eastAsiaTheme="minorEastAsia" w:hAnsiTheme="minorHAnsi"/>
+                <w:color w:val="000000" w:themeColor="text1"/>
+                <w:sz w:val="28"/>
+                <w:szCs w:val="28"/>
+                <w:lang w:eastAsia="ja-JP"/>
+              </w:rPr>
+              <w:t>n case an important discussion is interrupted by an unnecessary call, just shake the phone to turn it to silent mode or to reject the call.</w:t>
+            </w:r>
+          </w:p>
+          <w:p>
+            <w:pPr>
+              <w:spacing w:after="0" w:line="240" w:lineRule="auto"/>
+              <w:rPr>
+                <w:sz w:val="28"/>
+                <w:szCs w:val="28"/>
+              </w:rPr>
+            </w:pPr>
+          </w:p>
+          <w:p>
+            <w:pPr>
+              <w:pStyle w:val="Heading1"/>
+              <w:spacing w:before="0" w:line="240" w:lineRule="auto"/>
               <w:rPr>
                 <w:rFonts w:asciiTheme="minorHAnsi" w:eastAsiaTheme="minorEastAsia" w:hAnsiTheme="minorHAnsi"/>
                 <w:bCs/>
                 <w:sz w:val="28"/>
                 <w:szCs w:val="28"/>
               </w:rPr>
-              <w:t>SHAKE</w:t>
-            </w:r>
-            <w:proofErr w:type="spellEnd"/>
+            </w:pPr>
+            <w:r>
+              <w:rPr>
+                <w:rFonts w:asciiTheme="minorHAnsi" w:eastAsiaTheme="minorEastAsia" w:hAnsiTheme="minorHAnsi"/>
+                <w:bCs/>
+                <w:sz w:val="28"/>
+                <w:szCs w:val="28"/>
+              </w:rPr>
+              <w:t xml:space="preserve">Tamil Puli (Exclusive </w:t>
+            </w:r>
+            <w:r>
+              <w:rPr>
+                <w:rFonts w:asciiTheme="minorHAnsi" w:eastAsiaTheme="minorEastAsia" w:hAnsiTheme="minorHAnsi"/>
+                <w:bCs/>
+                <w:sz w:val="28"/>
+                <w:szCs w:val="28"/>
+              </w:rPr>
+              <w:t>for</w:t>
+            </w:r>
+            <w:r>
+              <w:rPr>
+                <w:rFonts w:asciiTheme="minorHAnsi" w:eastAsiaTheme="minorEastAsia" w:hAnsiTheme="minorHAnsi"/>
+                <w:bCs/>
+                <w:sz w:val="28"/>
+                <w:szCs w:val="28"/>
+              </w:rPr>
+              <w:t xml:space="preserve"> Tablets)</w:t>
+            </w:r>
           </w:p>
           <w:p>
             <w:pPr>
@@ -1380,27 +1521,67 @@
                 <w:szCs w:val="28"/>
                 <w:lang w:eastAsia="ja-JP"/>
               </w:rPr>
-              <w:t>eveloped an android application for professionals att</w:t>
-            </w:r>
-            <w:r>
-              <w:rPr>
-                <w:rFonts w:asciiTheme="minorHAnsi" w:eastAsiaTheme="minorEastAsia" w:hAnsiTheme="minorHAnsi"/>
-                <w:color w:val="000000" w:themeColor="text1"/>
-                <w:sz w:val="28"/>
-                <w:szCs w:val="28"/>
-                <w:lang w:eastAsia="ja-JP"/>
-              </w:rPr>
-              <w:t>ending long duration meetings. I</w:t>
-            </w:r>
-            <w:r>
-              <w:rPr>
-                <w:rFonts w:asciiTheme="minorHAnsi" w:eastAsiaTheme="minorEastAsia" w:hAnsiTheme="minorHAnsi"/>
-                <w:color w:val="000000" w:themeColor="text1"/>
-                <w:sz w:val="28"/>
-                <w:szCs w:val="28"/>
-                <w:lang w:eastAsia="ja-JP"/>
-              </w:rPr>
-              <w:t>n case an important discussion is interrupted by an unnecessary call, just shake the phone to turn it to silent mode or to reject the call.</w:t>
+              <w:t xml:space="preserve">eveloped an android application (exclusively for tablets) for children to read, learn and write </w:t>
+            </w:r>
+            <w:r>
+              <w:rPr>
+                <w:rFonts w:asciiTheme="minorHAnsi" w:eastAsiaTheme="minorEastAsia" w:hAnsiTheme="minorHAnsi"/>
+                <w:color w:val="000000" w:themeColor="text1"/>
+                <w:sz w:val="28"/>
+                <w:szCs w:val="28"/>
+                <w:lang w:eastAsia="ja-JP"/>
+              </w:rPr>
+              <w:t>Tamil</w:t>
+            </w:r>
+            <w:r>
+              <w:rPr>
+                <w:rFonts w:asciiTheme="minorHAnsi" w:eastAsiaTheme="minorEastAsia" w:hAnsiTheme="minorHAnsi"/>
+                <w:color w:val="000000" w:themeColor="text1"/>
+                <w:sz w:val="28"/>
+                <w:szCs w:val="28"/>
+                <w:lang w:eastAsia="ja-JP"/>
+              </w:rPr>
+              <w:t xml:space="preserve"> alphabets in a friendly animated environment. </w:t>
+            </w:r>
+            <w:r>
+              <w:rPr>
+                <w:rFonts w:asciiTheme="minorHAnsi" w:eastAsiaTheme="minorEastAsia" w:hAnsiTheme="minorHAnsi"/>
+                <w:color w:val="000000" w:themeColor="text1"/>
+                <w:sz w:val="28"/>
+                <w:szCs w:val="28"/>
+                <w:lang w:eastAsia="ja-JP"/>
+              </w:rPr>
+              <w:t>This</w:t>
+            </w:r>
+            <w:r>
+              <w:rPr>
+                <w:rFonts w:asciiTheme="minorHAnsi" w:eastAsiaTheme="minorEastAsia" w:hAnsiTheme="minorHAnsi"/>
+                <w:color w:val="000000" w:themeColor="text1"/>
+                <w:sz w:val="28"/>
+                <w:szCs w:val="28"/>
+                <w:lang w:eastAsia="ja-JP"/>
+              </w:rPr>
+              <w:t xml:space="preserve"> application was designed for an </w:t>
+            </w:r>
+            <w:r>
+              <w:rPr>
+                <w:rFonts w:asciiTheme="minorHAnsi" w:eastAsiaTheme="minorEastAsia" w:hAnsiTheme="minorHAnsi"/>
+                <w:color w:val="000000" w:themeColor="text1"/>
+                <w:sz w:val="28"/>
+                <w:szCs w:val="28"/>
+                <w:lang w:eastAsia="ja-JP"/>
+              </w:rPr>
+              <w:t>NGO</w:t>
+            </w:r>
+            <w:r>
+              <w:rPr>
+                <w:rFonts w:asciiTheme="minorHAnsi" w:eastAsiaTheme="minorEastAsia" w:hAnsiTheme="minorHAnsi"/>
+                <w:color w:val="000000" w:themeColor="text1"/>
+                <w:sz w:val="28"/>
+                <w:szCs w:val="28"/>
+                <w:lang w:eastAsia="ja-JP"/>
+              </w:rPr>
+              <w:t xml:space="preserve"> and it got an overwhelming response from the children.</w:t>
             </w:r>
           </w:p>
           <w:p>
@@ -1417,282 +1598,156 @@
               <w:pStyle w:val="Heading1"/>
               <w:spacing w:before="0" w:line="240" w:lineRule="auto"/>
               <w:rPr>
+                <w:rFonts w:asciiTheme="minorHAnsi" w:hAnsiTheme="minorHAnsi"/>
+                <w:sz w:val="28"/>
+                <w:szCs w:val="28"/>
+              </w:rPr>
+            </w:pPr>
+            <w:r>
+              <w:rPr>
                 <w:rFonts w:asciiTheme="minorHAnsi" w:eastAsiaTheme="minorEastAsia" w:hAnsiTheme="minorHAnsi"/>
                 <w:bCs/>
                 <w:sz w:val="28"/>
                 <w:szCs w:val="28"/>
               </w:rPr>
-            </w:pPr>
-            <w:r>
+              <w:t>Alarm</w:t>
+            </w:r>
+          </w:p>
+          <w:p>
+            <w:pPr>
+              <w:spacing w:after="0" w:line="240" w:lineRule="auto"/>
+              <w:rPr>
+                <w:sz w:val="28"/>
+                <w:szCs w:val="28"/>
+              </w:rPr>
+            </w:pPr>
+            <w:r>
+              <w:rPr>
+                <w:sz w:val="28"/>
+                <w:szCs w:val="28"/>
+              </w:rPr>
+              <w:t>Developed</w:t>
+            </w:r>
+            <w:r>
+              <w:rPr>
+                <w:sz w:val="28"/>
+                <w:szCs w:val="28"/>
+              </w:rPr>
+              <w:t xml:space="preserve"> an alarm in android with minimalist user interface.</w:t>
+            </w:r>
+          </w:p>
+          <w:p>
+            <w:pPr>
+              <w:spacing w:after="0" w:line="240" w:lineRule="auto"/>
+              <w:rPr>
+                <w:sz w:val="28"/>
+                <w:szCs w:val="28"/>
+              </w:rPr>
+            </w:pPr>
+          </w:p>
+          <w:p>
+            <w:pPr>
+              <w:pStyle w:val="Heading1"/>
+              <w:spacing w:before="0" w:line="240" w:lineRule="auto"/>
               <w:rPr>
                 <w:rFonts w:asciiTheme="minorHAnsi" w:eastAsiaTheme="minorEastAsia" w:hAnsiTheme="minorHAnsi"/>
                 <w:bCs/>
                 <w:sz w:val="28"/>
                 <w:szCs w:val="28"/>
               </w:rPr>
-              <w:t>TAMIL PULI (EXCLUSIVE FOR TABLETS)</w:t>
-            </w:r>
-          </w:p>
-          <w:p>
-            <w:pPr>
-              <w:pStyle w:val="Heading1"/>
-              <w:spacing w:before="0" w:line="240" w:lineRule="auto"/>
-              <w:rPr>
-                <w:rFonts w:asciiTheme="minorHAnsi" w:eastAsiaTheme="minorEastAsia" w:hAnsiTheme="minorHAnsi"/>
-                <w:color w:val="000000" w:themeColor="text1"/>
-                <w:sz w:val="28"/>
-                <w:szCs w:val="28"/>
-                <w:lang w:eastAsia="ja-JP"/>
-              </w:rPr>
-            </w:pPr>
-            <w:r>
-              <w:rPr>
-                <w:rFonts w:asciiTheme="minorHAnsi" w:eastAsiaTheme="minorEastAsia" w:hAnsiTheme="minorHAnsi"/>
-                <w:color w:val="000000" w:themeColor="text1"/>
-                <w:sz w:val="28"/>
-                <w:szCs w:val="28"/>
-                <w:lang w:eastAsia="ja-JP"/>
-              </w:rPr>
-              <w:t>D</w:t>
-            </w:r>
-            <w:r>
-              <w:rPr>
-                <w:rFonts w:asciiTheme="minorHAnsi" w:eastAsiaTheme="minorEastAsia" w:hAnsiTheme="minorHAnsi"/>
-                <w:color w:val="000000" w:themeColor="text1"/>
-                <w:sz w:val="28"/>
-                <w:szCs w:val="28"/>
-                <w:lang w:eastAsia="ja-JP"/>
-              </w:rPr>
-              <w:t xml:space="preserve">eveloped an android application (exclusively for tablets) for children to read, learn and write </w:t>
-            </w:r>
-            <w:r>
-              <w:rPr>
-                <w:rFonts w:asciiTheme="minorHAnsi" w:eastAsiaTheme="minorEastAsia" w:hAnsiTheme="minorHAnsi"/>
-                <w:color w:val="000000" w:themeColor="text1"/>
-                <w:sz w:val="28"/>
-                <w:szCs w:val="28"/>
-                <w:lang w:eastAsia="ja-JP"/>
-              </w:rPr>
-              <w:t>Tamil</w:t>
-            </w:r>
-            <w:r>
-              <w:rPr>
-                <w:rFonts w:asciiTheme="minorHAnsi" w:eastAsiaTheme="minorEastAsia" w:hAnsiTheme="minorHAnsi"/>
-                <w:color w:val="000000" w:themeColor="text1"/>
-                <w:sz w:val="28"/>
-                <w:szCs w:val="28"/>
-                <w:lang w:eastAsia="ja-JP"/>
-              </w:rPr>
-              <w:t xml:space="preserve"> alphabets in a friendly animated environment. </w:t>
-            </w:r>
-            <w:r>
-              <w:rPr>
-                <w:rFonts w:asciiTheme="minorHAnsi" w:eastAsiaTheme="minorEastAsia" w:hAnsiTheme="minorHAnsi"/>
-                <w:color w:val="000000" w:themeColor="text1"/>
-                <w:sz w:val="28"/>
-                <w:szCs w:val="28"/>
-                <w:lang w:eastAsia="ja-JP"/>
+            </w:pPr>
+            <w:r>
+              <w:rPr>
+                <w:rFonts w:asciiTheme="minorHAnsi" w:eastAsiaTheme="minorEastAsia" w:hAnsiTheme="minorHAnsi"/>
+                <w:bCs/>
+                <w:sz w:val="28"/>
+                <w:szCs w:val="28"/>
+              </w:rPr>
+              <w:t xml:space="preserve">Light </w:t>
+            </w:r>
+            <w:r>
+              <w:rPr>
+                <w:rFonts w:asciiTheme="minorHAnsi" w:eastAsiaTheme="minorEastAsia" w:hAnsiTheme="minorHAnsi"/>
+                <w:bCs/>
+                <w:sz w:val="28"/>
+                <w:szCs w:val="28"/>
+              </w:rPr>
+              <w:t>a</w:t>
+            </w:r>
+            <w:r>
+              <w:rPr>
+                <w:rFonts w:asciiTheme="minorHAnsi" w:eastAsiaTheme="minorEastAsia" w:hAnsiTheme="minorHAnsi"/>
+                <w:bCs/>
+                <w:sz w:val="28"/>
+                <w:szCs w:val="28"/>
+              </w:rPr>
+              <w:t xml:space="preserve"> Dream</w:t>
+            </w:r>
+          </w:p>
+          <w:p>
+            <w:pPr>
+              <w:rPr>
+                <w:sz w:val="28"/>
+                <w:szCs w:val="28"/>
+              </w:rPr>
+            </w:pPr>
+            <w:r>
+              <w:rPr>
+                <w:sz w:val="28"/>
+                <w:szCs w:val="28"/>
               </w:rPr>
               <w:t>This</w:t>
             </w:r>
             <w:r>
               <w:rPr>
-                <w:rFonts w:asciiTheme="minorHAnsi" w:eastAsiaTheme="minorEastAsia" w:hAnsiTheme="minorHAnsi"/>
-                <w:color w:val="000000" w:themeColor="text1"/>
-                <w:sz w:val="28"/>
-                <w:szCs w:val="28"/>
-                <w:lang w:eastAsia="ja-JP"/>
-              </w:rPr>
-              <w:t xml:space="preserve"> application was designed for an </w:t>
-            </w:r>
-            <w:r>
-              <w:rPr>
-                <w:rFonts w:asciiTheme="minorHAnsi" w:eastAsiaTheme="minorEastAsia" w:hAnsiTheme="minorHAnsi"/>
-                <w:color w:val="000000" w:themeColor="text1"/>
-                <w:sz w:val="28"/>
-                <w:szCs w:val="28"/>
-                <w:lang w:eastAsia="ja-JP"/>
-              </w:rPr>
-              <w:t>NGO</w:t>
-            </w:r>
-            <w:r>
-              <w:rPr>
-                <w:rFonts w:asciiTheme="minorHAnsi" w:eastAsiaTheme="minorEastAsia" w:hAnsiTheme="minorHAnsi"/>
-                <w:color w:val="000000" w:themeColor="text1"/>
-                <w:sz w:val="28"/>
-                <w:szCs w:val="28"/>
-                <w:lang w:eastAsia="ja-JP"/>
-              </w:rPr>
-              <w:t xml:space="preserve"> and it got an overwhelming response from the children.</w:t>
+                <w:sz w:val="28"/>
+                <w:szCs w:val="28"/>
+              </w:rPr>
+              <w:t xml:space="preserve"> rails web application helps sports persons to live their dream by registering and getting a trainer, a sponsor and also a view of the events lined up around the world at that very moment. </w:t>
+            </w:r>
+            <w:r>
+              <w:rPr>
+                <w:sz w:val="28"/>
+                <w:szCs w:val="28"/>
+              </w:rPr>
+              <w:t>Presented</w:t>
+            </w:r>
+            <w:r>
+              <w:rPr>
+                <w:sz w:val="28"/>
+                <w:szCs w:val="28"/>
+              </w:rPr>
+              <w:t xml:space="preserve"> it in </w:t>
+            </w:r>
+            <w:r>
+              <w:rPr>
+                <w:sz w:val="28"/>
+                <w:szCs w:val="28"/>
+              </w:rPr>
+              <w:t>CMA</w:t>
+            </w:r>
+            <w:r>
+              <w:rPr>
+                <w:sz w:val="28"/>
+                <w:szCs w:val="28"/>
+              </w:rPr>
+              <w:t xml:space="preserve"> hackathon</w:t>
+            </w:r>
+            <w:r>
+              <w:rPr>
+                <w:sz w:val="28"/>
+                <w:szCs w:val="28"/>
+              </w:rPr>
+              <w:t>.</w:t>
             </w:r>
           </w:p>
           <w:p>
             <w:pPr>
               <w:spacing w:after="0" w:line="240" w:lineRule="auto"/>
               <w:rPr>
-                <w:sz w:val="28"/>
-                <w:szCs w:val="28"/>
-              </w:rPr>
-            </w:pPr>
-          </w:p>
-          <w:p>
-            <w:pPr>
-              <w:pStyle w:val="Heading1"/>
-              <w:spacing w:before="0" w:line="240" w:lineRule="auto"/>
-              <w:rPr>
-                <w:rFonts w:asciiTheme="minorHAnsi" w:hAnsiTheme="minorHAnsi"/>
-                <w:sz w:val="28"/>
-                <w:szCs w:val="28"/>
-              </w:rPr>
-            </w:pPr>
-            <w:r>
-              <w:rPr>
-                <w:rFonts w:asciiTheme="minorHAnsi" w:eastAsiaTheme="minorEastAsia" w:hAnsiTheme="minorHAnsi"/>
-                <w:bCs/>
-                <w:sz w:val="28"/>
-                <w:szCs w:val="28"/>
-              </w:rPr>
-              <w:t>ALARM</w:t>
-            </w:r>
-          </w:p>
-          <w:p>
-            <w:pPr>
-              <w:spacing w:after="0" w:line="240" w:lineRule="auto"/>
-              <w:rPr>
-                <w:sz w:val="28"/>
-                <w:szCs w:val="28"/>
-              </w:rPr>
-            </w:pPr>
-            <w:r>
-              <w:rPr>
-                <w:sz w:val="28"/>
-                <w:szCs w:val="28"/>
-              </w:rPr>
-              <w:t>Developed</w:t>
-            </w:r>
-            <w:r>
-              <w:rPr>
-                <w:sz w:val="28"/>
-                <w:szCs w:val="28"/>
-              </w:rPr>
-              <w:t xml:space="preserve"> an alarm in android with minimalist user interface.</w:t>
-            </w:r>
-          </w:p>
-          <w:p>
-            <w:pPr>
-              <w:spacing w:after="0" w:line="240" w:lineRule="auto"/>
-              <w:rPr>
-                <w:sz w:val="28"/>
-                <w:szCs w:val="28"/>
-              </w:rPr>
-            </w:pPr>
-          </w:p>
-          <w:p>
-            <w:pPr>
-              <w:pStyle w:val="Heading1"/>
-              <w:spacing w:before="0" w:line="240" w:lineRule="auto"/>
-              <w:rPr>
-                <w:rFonts w:asciiTheme="minorHAnsi" w:eastAsiaTheme="minorEastAsia" w:hAnsiTheme="minorHAnsi"/>
-                <w:bCs/>
-                <w:sz w:val="28"/>
-                <w:szCs w:val="28"/>
-              </w:rPr>
-            </w:pPr>
-            <w:r>
-              <w:rPr>
-                <w:rFonts w:asciiTheme="minorHAnsi" w:eastAsiaTheme="minorEastAsia" w:hAnsiTheme="minorHAnsi"/>
-                <w:bCs/>
-                <w:sz w:val="28"/>
-                <w:szCs w:val="28"/>
-              </w:rPr>
-              <w:t xml:space="preserve">LIGHT </w:t>
-            </w:r>
-            <w:proofErr w:type="gramStart"/>
-            <w:r>
-              <w:rPr>
-                <w:rFonts w:asciiTheme="minorHAnsi" w:eastAsiaTheme="minorEastAsia" w:hAnsiTheme="minorHAnsi"/>
-                <w:bCs/>
-                <w:sz w:val="28"/>
-                <w:szCs w:val="28"/>
-              </w:rPr>
-              <w:t>A</w:t>
-            </w:r>
-            <w:proofErr w:type="gramEnd"/>
-            <w:r>
-              <w:rPr>
-                <w:rFonts w:asciiTheme="minorHAnsi" w:eastAsiaTheme="minorEastAsia" w:hAnsiTheme="minorHAnsi"/>
-                <w:bCs/>
-                <w:sz w:val="28"/>
-                <w:szCs w:val="28"/>
-              </w:rPr>
-              <w:t xml:space="preserve"> DREAM</w:t>
-            </w:r>
-          </w:p>
-          <w:p>
-            <w:pPr>
-              <w:rPr>
-                <w:sz w:val="28"/>
-                <w:szCs w:val="28"/>
-              </w:rPr>
-            </w:pPr>
-            <w:r>
-              <w:rPr>
-                <w:sz w:val="28"/>
-                <w:szCs w:val="28"/>
-              </w:rPr>
-              <w:t>This</w:t>
-            </w:r>
-            <w:r>
-              <w:rPr>
-                <w:sz w:val="28"/>
-                <w:szCs w:val="28"/>
-              </w:rPr>
-              <w:t xml:space="preserve"> rails web application helps sports persons to live their dream by registering and getting a trainer, a sponsor and also a view of the events lined up around the world at that very moment. </w:t>
-            </w:r>
-            <w:r>
-              <w:rPr>
-                <w:sz w:val="28"/>
-                <w:szCs w:val="28"/>
-              </w:rPr>
-              <w:t>Presented</w:t>
-            </w:r>
-            <w:r>
-              <w:rPr>
-                <w:sz w:val="28"/>
-                <w:szCs w:val="28"/>
-              </w:rPr>
-              <w:t xml:space="preserve"> it in </w:t>
-            </w:r>
-            <w:r>
-              <w:rPr>
-                <w:sz w:val="28"/>
-                <w:szCs w:val="28"/>
-              </w:rPr>
-              <w:t>CMA</w:t>
-            </w:r>
-            <w:r>
-              <w:rPr>
-                <w:sz w:val="28"/>
-                <w:szCs w:val="28"/>
-              </w:rPr>
-              <w:t xml:space="preserve"> </w:t>
-            </w:r>
-            <w:proofErr w:type="spellStart"/>
-            <w:r>
-              <w:rPr>
-                <w:sz w:val="28"/>
-                <w:szCs w:val="28"/>
-              </w:rPr>
-              <w:t>hackathon</w:t>
-            </w:r>
-            <w:proofErr w:type="spellEnd"/>
-            <w:r>
-              <w:rPr>
-                <w:sz w:val="28"/>
-                <w:szCs w:val="28"/>
-              </w:rPr>
-              <w:t>.</w:t>
-            </w:r>
+                <w:szCs w:val="28"/>
+              </w:rPr>
+            </w:pPr>
           </w:p>
         </w:tc>
         <w:tc>
@@ -1742,15 +1797,6 @@
               <w:spacing w:after="0" w:line="240" w:lineRule="auto"/>
               <w:ind w:left="342"/>
               <w:rPr>
-                <w:rFonts w:eastAsiaTheme="minorEastAsia"/>
-                <w:color w:val="000000" w:themeColor="text1"/>
-                <w:sz w:val="28"/>
-                <w:szCs w:val="28"/>
-                <w:lang w:eastAsia="ja-JP"/>
-              </w:rPr>
-            </w:pPr>
-            <w:r>
-              <w:rPr>
                 <w:rFonts w:eastAsiaTheme="minorEastAsia" w:cstheme="majorBidi"/>
                 <w:b/>
                 <w:bCs/>
@@ -1758,78 +1804,8 @@
                 <w:sz w:val="28"/>
                 <w:szCs w:val="28"/>
               </w:rPr>
-              <w:t>REFERENCE</w:t>
-            </w:r>
-            <w:r>
-              <w:rPr>
-                <w:rFonts w:eastAsiaTheme="minorEastAsia"/>
-                <w:color w:val="000000" w:themeColor="text1"/>
-                <w:sz w:val="28"/>
-                <w:szCs w:val="28"/>
-                <w:lang w:eastAsia="ja-JP"/>
-              </w:rPr>
-              <w:t xml:space="preserve"> </w:t>
-            </w:r>
-          </w:p>
-          <w:p>
-            <w:pPr>
-              <w:pStyle w:val="Heading1"/>
-              <w:spacing w:before="0" w:line="240" w:lineRule="auto"/>
-              <w:ind w:left="342"/>
-              <w:rPr>
-                <w:rFonts w:asciiTheme="minorHAnsi" w:eastAsiaTheme="minorEastAsia" w:hAnsiTheme="minorHAnsi"/>
-                <w:color w:val="000000" w:themeColor="text1"/>
-                <w:sz w:val="28"/>
-                <w:szCs w:val="28"/>
-                <w:lang w:eastAsia="ja-JP"/>
-              </w:rPr>
-            </w:pPr>
-            <w:r>
-              <w:rPr>
-                <w:rFonts w:asciiTheme="minorHAnsi" w:eastAsiaTheme="minorEastAsia" w:hAnsiTheme="minorHAnsi"/>
-                <w:color w:val="000000" w:themeColor="text1"/>
-                <w:sz w:val="28"/>
-                <w:szCs w:val="28"/>
-                <w:lang w:eastAsia="ja-JP"/>
-              </w:rPr>
-              <w:t>S</w:t>
-            </w:r>
-            <w:r>
-              <w:rPr>
-                <w:rFonts w:asciiTheme="minorHAnsi" w:eastAsiaTheme="minorEastAsia" w:hAnsiTheme="minorHAnsi"/>
-                <w:color w:val="000000" w:themeColor="text1"/>
-                <w:sz w:val="28"/>
-                <w:szCs w:val="28"/>
-                <w:lang w:eastAsia="ja-JP"/>
-              </w:rPr>
-              <w:t>hall be provided upon request</w:t>
-            </w:r>
-          </w:p>
-          <w:p>
-            <w:pPr>
-              <w:rPr>
-                <w:lang w:eastAsia="ja-JP"/>
-              </w:rPr>
-            </w:pPr>
-          </w:p>
-          <w:p>
-            <w:pPr>
-              <w:rPr>
-                <w:lang w:eastAsia="ja-JP"/>
-              </w:rPr>
-            </w:pPr>
-          </w:p>
-          <w:p>
-            <w:pPr>
-              <w:rPr>
-                <w:lang w:eastAsia="ja-JP"/>
-              </w:rPr>
-            </w:pPr>
-          </w:p>
-          <w:p>
-            <w:pPr>
-              <w:spacing w:after="0" w:line="240" w:lineRule="auto"/>
-              <w:ind w:left="342"/>
+            </w:pPr>
+            <w:r>
               <w:rPr>
                 <w:rFonts w:eastAsiaTheme="minorEastAsia" w:cstheme="majorBidi"/>
                 <w:b/>
@@ -1838,6 +1814,97 @@
                 <w:sz w:val="28"/>
                 <w:szCs w:val="28"/>
               </w:rPr>
+              <w:t>Contact</w:t>
+            </w:r>
+          </w:p>
+          <w:p>
+            <w:pPr>
+              <w:spacing w:after="0" w:line="240" w:lineRule="auto"/>
+              <w:ind w:left="342"/>
+              <w:rPr>
+                <w:sz w:val="28"/>
+                <w:szCs w:val="28"/>
+              </w:rPr>
+            </w:pPr>
+            <w:r>
+              <w:rPr>
+                <w:sz w:val="28"/>
+                <w:szCs w:val="28"/>
+              </w:rPr>
+              <w:t>5/501-2, Fathima Nagar,</w:t>
+            </w:r>
+          </w:p>
+          <w:p>
+            <w:pPr>
+              <w:spacing w:after="0" w:line="240" w:lineRule="auto"/>
+              <w:ind w:left="342"/>
+              <w:rPr>
+                <w:sz w:val="28"/>
+                <w:szCs w:val="28"/>
+              </w:rPr>
+            </w:pPr>
+            <w:r>
+              <w:rPr>
+                <w:sz w:val="28"/>
+                <w:szCs w:val="28"/>
+              </w:rPr>
+              <w:t>Malaipatti Road,</w:t>
+            </w:r>
+          </w:p>
+          <w:p>
+            <w:pPr>
+              <w:spacing w:after="0" w:line="240" w:lineRule="auto"/>
+              <w:ind w:left="342"/>
+              <w:rPr>
+                <w:sz w:val="28"/>
+                <w:szCs w:val="28"/>
+              </w:rPr>
+            </w:pPr>
+            <w:r>
+              <w:rPr>
+                <w:sz w:val="28"/>
+                <w:szCs w:val="28"/>
+              </w:rPr>
+              <w:t>Balakrishna Puram,</w:t>
+            </w:r>
+          </w:p>
+          <w:p>
+            <w:pPr>
+              <w:spacing w:after="0" w:line="240" w:lineRule="auto"/>
+              <w:ind w:left="342"/>
+              <w:rPr>
+                <w:sz w:val="28"/>
+                <w:szCs w:val="28"/>
+              </w:rPr>
+            </w:pPr>
+            <w:r>
+              <w:rPr>
+                <w:sz w:val="28"/>
+                <w:szCs w:val="28"/>
+              </w:rPr>
+              <w:t>Dindigul – 624005</w:t>
+            </w:r>
+          </w:p>
+          <w:p>
+            <w:pPr>
+              <w:spacing w:after="0" w:line="240" w:lineRule="auto"/>
+              <w:ind w:left="342"/>
+              <w:rPr>
+                <w:szCs w:val="28"/>
+              </w:rPr>
+            </w:pPr>
+          </w:p>
+          <w:p>
+            <w:pPr>
+              <w:spacing w:after="0" w:line="240" w:lineRule="auto"/>
+              <w:ind w:left="342"/>
+              <w:rPr>
+                <w:rFonts w:eastAsiaTheme="minorEastAsia"/>
+                <w:color w:val="000000" w:themeColor="text1"/>
+                <w:sz w:val="28"/>
+                <w:szCs w:val="28"/>
+                <w:lang w:eastAsia="ja-JP"/>
+              </w:rPr>
             </w:pPr>
             <w:r>
               <w:rPr>
@@ -1848,7 +1915,17 @@
                 <w:sz w:val="28"/>
                 <w:szCs w:val="28"/>
               </w:rPr>
-              <w:t>CONTACT</w:t>
+              <w:t>Reference</w:t>
+            </w:r>
+            <w:r>
+              <w:rPr>
+                <w:rFonts w:eastAsiaTheme="minorEastAsia"/>
+                <w:color w:val="000000" w:themeColor="text1"/>
+                <w:sz w:val="28"/>
+                <w:szCs w:val="28"/>
+                <w:lang w:eastAsia="ja-JP"/>
+              </w:rPr>
+              <w:t xml:space="preserve"> </w:t>
             </w:r>
           </w:p>
           <w:p>
@@ -1862,116 +1939,66 @@
             </w:pPr>
             <w:r>
               <w:rPr>
-                <w:sz w:val="28"/>
-                <w:szCs w:val="28"/>
-              </w:rPr>
-              <w:t xml:space="preserve">5/501-2, </w:t>
-            </w:r>
-            <w:proofErr w:type="spellStart"/>
-            <w:r>
-              <w:rPr>
-                <w:sz w:val="28"/>
-                <w:szCs w:val="28"/>
-              </w:rPr>
-              <w:t>Fathima</w:t>
-            </w:r>
-            <w:proofErr w:type="spellEnd"/>
-            <w:r>
-              <w:rPr>
-                <w:sz w:val="28"/>
-                <w:szCs w:val="28"/>
-              </w:rPr>
-              <w:t xml:space="preserve"> Nagar,</w:t>
-            </w:r>
-          </w:p>
-          <w:p>
-            <w:pPr>
-              <w:spacing w:after="0" w:line="240" w:lineRule="auto"/>
+                <w:rFonts w:eastAsiaTheme="minorEastAsia"/>
+                <w:color w:val="000000" w:themeColor="text1"/>
+                <w:sz w:val="28"/>
+                <w:szCs w:val="28"/>
+                <w:lang w:eastAsia="ja-JP"/>
+              </w:rPr>
+              <w:t>S</w:t>
+            </w:r>
+            <w:r>
+              <w:rPr>
+                <w:rFonts w:eastAsiaTheme="minorEastAsia"/>
+                <w:color w:val="000000" w:themeColor="text1"/>
+                <w:sz w:val="28"/>
+                <w:szCs w:val="28"/>
+                <w:lang w:eastAsia="ja-JP"/>
+              </w:rPr>
+              <w:t>hall be provided upon request</w:t>
+            </w:r>
+          </w:p>
+          <w:p>
+            <w:pPr>
+              <w:pStyle w:val="Heading1"/>
+              <w:spacing w:before="0" w:line="240" w:lineRule="auto"/>
               <w:ind w:left="342"/>
               <w:rPr>
-                <w:sz w:val="28"/>
-                <w:szCs w:val="28"/>
-              </w:rPr>
-            </w:pPr>
-            <w:proofErr w:type="spellStart"/>
-            <w:r>
-              <w:rPr>
-                <w:sz w:val="28"/>
-                <w:szCs w:val="28"/>
-              </w:rPr>
-              <w:t>Malaipatti</w:t>
-            </w:r>
-            <w:proofErr w:type="spellEnd"/>
-            <w:r>
-              <w:rPr>
-                <w:sz w:val="28"/>
-                <w:szCs w:val="28"/>
-              </w:rPr>
-              <w:t xml:space="preserve"> Road,</w:t>
-            </w:r>
-          </w:p>
-          <w:p>
-            <w:pPr>
-              <w:spacing w:after="0" w:line="240" w:lineRule="auto"/>
-              <w:ind w:left="342"/>
-              <w:rPr>
-                <w:sz w:val="28"/>
-                <w:szCs w:val="28"/>
-              </w:rPr>
-            </w:pPr>
-            <w:proofErr w:type="spellStart"/>
-            <w:r>
-              <w:rPr>
-                <w:sz w:val="28"/>
-                <w:szCs w:val="28"/>
-              </w:rPr>
-              <w:t>Balakrishna</w:t>
-            </w:r>
-            <w:proofErr w:type="spellEnd"/>
-            <w:r>
-              <w:rPr>
-                <w:sz w:val="28"/>
-                <w:szCs w:val="28"/>
-              </w:rPr>
-              <w:t xml:space="preserve"> </w:t>
-            </w:r>
-            <w:proofErr w:type="spellStart"/>
-            <w:r>
-              <w:rPr>
-                <w:sz w:val="28"/>
-                <w:szCs w:val="28"/>
-              </w:rPr>
-              <w:t>Puram</w:t>
-            </w:r>
-            <w:proofErr w:type="spellEnd"/>
-            <w:r>
-              <w:rPr>
-                <w:sz w:val="28"/>
-                <w:szCs w:val="28"/>
-              </w:rPr>
-              <w:t>,</w:t>
-            </w:r>
-          </w:p>
-          <w:p>
-            <w:pPr>
-              <w:rPr>
-                <w:lang w:eastAsia="ja-JP"/>
-              </w:rPr>
-            </w:pPr>
-            <w:r>
-              <w:rPr>
-                <w:sz w:val="28"/>
-                <w:szCs w:val="28"/>
-              </w:rPr>
-              <w:t xml:space="preserve">      </w:t>
-            </w:r>
-            <w:r>
-              <w:rPr>
-                <w:sz w:val="28"/>
-                <w:szCs w:val="28"/>
-              </w:rPr>
-              <w:t>Dindigul – 624005</w:t>
-            </w:r>
+                <w:rFonts w:asciiTheme="minorHAnsi" w:eastAsiaTheme="minorEastAsia" w:hAnsiTheme="minorHAnsi"/>
+                <w:color w:val="000000" w:themeColor="text1"/>
+                <w:sz w:val="28"/>
+                <w:szCs w:val="28"/>
+                <w:lang w:eastAsia="ja-JP"/>
+              </w:rPr>
+            </w:pPr>
+          </w:p>
+          <w:p>
+            <w:pPr>
+              <w:rPr>
+                <w:lang w:eastAsia="ja-JP"/>
+              </w:rPr>
+            </w:pPr>
+          </w:p>
+          <w:p>
+            <w:pPr>
+              <w:rPr>
+                <w:lang w:eastAsia="ja-JP"/>
+              </w:rPr>
+            </w:pPr>
+          </w:p>
+          <w:p>
+            <w:pPr>
+              <w:rPr>
+                <w:lang w:eastAsia="ja-JP"/>
+              </w:rPr>
+            </w:pPr>
+          </w:p>
+          <w:p>
+            <w:pPr>
+              <w:rPr>
+                <w:lang w:eastAsia="ja-JP"/>
+              </w:rPr>
+            </w:pPr>
           </w:p>
         </w:tc>
       </w:tr>
@@ -2000,27 +2027,7 @@
                 <w:szCs w:val="28"/>
                 <w:lang w:eastAsia="ja-JP"/>
               </w:rPr>
-              <w:t>PROFESSI</w:t>
-            </w:r>
-            <w:r>
-              <w:rPr>
-                <w:rFonts w:asciiTheme="minorHAnsi" w:eastAsiaTheme="minorEastAsia" w:hAnsiTheme="minorHAnsi"/>
-                <w:b/>
-                <w:sz w:val="28"/>
-                <w:szCs w:val="28"/>
-                <w:lang w:eastAsia="ja-JP"/>
-              </w:rPr>
-              <w:t>O</w:t>
-            </w:r>
-            <w:r>
-              <w:rPr>
-                <w:rFonts w:asciiTheme="minorHAnsi" w:eastAsiaTheme="minorEastAsia" w:hAnsiTheme="minorHAnsi"/>
-                <w:b/>
-                <w:sz w:val="28"/>
-                <w:szCs w:val="28"/>
-                <w:lang w:eastAsia="ja-JP"/>
-              </w:rPr>
-              <w:t>NAL ACHIEVEMENTS</w:t>
+              <w:t>Professional Achievements</w:t>
             </w:r>
           </w:p>
           <w:p>
@@ -2090,22 +2097,29 @@
               <w:ind w:left="342"/>
               <w:rPr>
                 <w:rFonts w:asciiTheme="minorHAnsi" w:eastAsiaTheme="minorEastAsia" w:hAnsiTheme="minorHAnsi"/>
-                <w:b/>
-                <w:bCs/>
-                <w:sz w:val="28"/>
-                <w:szCs w:val="28"/>
-              </w:rPr>
-            </w:pPr>
-            <w:r>
-              <w:rPr>
-                <w:rFonts w:asciiTheme="minorHAnsi" w:eastAsiaTheme="minorEastAsia" w:hAnsiTheme="minorHAnsi"/>
                 <w:color w:val="auto"/>
                 <w:sz w:val="28"/>
                 <w:szCs w:val="28"/>
                 <w:lang w:eastAsia="ja-JP"/>
               </w:rPr>
+            </w:pPr>
+            <w:r>
+              <w:rPr>
+                <w:rFonts w:asciiTheme="minorHAnsi" w:eastAsiaTheme="minorEastAsia" w:hAnsiTheme="minorHAnsi"/>
+                <w:color w:val="auto"/>
+                <w:sz w:val="28"/>
+                <w:szCs w:val="28"/>
+                <w:lang w:eastAsia="ja-JP"/>
+              </w:rPr>
               <w:t>Holding ‘Ace of the Quarter – 2013’ award which is given for performing well and good in all the corporate parameters among overall Assurance Services Unit (ASU) level</w:t>
             </w:r>
+          </w:p>
+          <w:p>
+            <w:pPr>
+              <w:rPr>
+                <w:lang w:eastAsia="ja-JP"/>
+              </w:rPr>
+            </w:pPr>
           </w:p>
         </w:tc>
         <w:tc>
@@ -2154,7 +2168,7 @@
                 <w:sz w:val="28"/>
                 <w:szCs w:val="28"/>
               </w:rPr>
-              <w:t>EDUCATION</w:t>
+              <w:t>Education</w:t>
             </w:r>
           </w:p>
           <w:p>
@@ -2176,7 +2190,7 @@
                 <w:sz w:val="28"/>
                 <w:szCs w:val="28"/>
               </w:rPr>
-              <w:t xml:space="preserve">B.E. </w:t>
+              <w:t>B.E</w:t>
             </w:r>
             <w:r>
               <w:rPr>
@@ -2186,7 +2200,7 @@
                 <w:sz w:val="28"/>
                 <w:szCs w:val="28"/>
               </w:rPr>
-              <w:t>COMPUTER SCIENCE AND ENGINEERIN</w:t>
+              <w:t xml:space="preserve">. </w:t>
             </w:r>
             <w:r>
               <w:rPr>
@@ -2196,7 +2210,7 @@
                 <w:sz w:val="28"/>
                 <w:szCs w:val="28"/>
               </w:rPr>
-              <w:t>G</w:t>
+              <w:t>in Computer Science And Engineering</w:t>
             </w:r>
           </w:p>
           <w:p>
@@ -2228,7 +2242,7 @@
                 <w:sz w:val="26"/>
                 <w:szCs w:val="28"/>
               </w:rPr>
-              <w:t>COLLEGE OF ENGINEERING AND TECHNOLOGY</w:t>
+              <w:t>College Of Engineering And Technology</w:t>
             </w:r>
             <w:r>
               <w:rPr>
@@ -2238,7 +2252,7 @@
                 <w:sz w:val="26"/>
                 <w:szCs w:val="28"/>
               </w:rPr>
-              <w:t>, KARAIKUDI.</w:t>
+              <w:t>, Karaikudi.</w:t>
             </w:r>
           </w:p>
           <w:p>
@@ -2281,7 +2295,6 @@
       </w:pPr>
     </w:p>
     <w:sectPr>
-      <w:footerReference w:type="default" r:id="rId10"/>
       <w:pgSz w:w="12240" w:h="15840"/>
       <w:pgMar w:top="540" w:right="1440" w:bottom="810" w:left="1440" w:header="720" w:footer="720" w:gutter="0"/>
       <w:cols w:space="720"/>
@@ -2314,34 +2327,6 @@
     </w:p>
   </w:endnote>
 </w:endnotes>
-</file>
-
-<file path=word/footer1.xml><?xml version="1.0" encoding="utf-8"?>
-<w:ftr xmlns:wpc="http://schemas.microsoft.com/office/word/2010/wordprocessingCanvas" xmlns:mc="http://schemas.openxmlformats.org/markup-compatibility/2006" xmlns:o="urn:schemas-microsoft-com:office:office" xmlns:r="http://schemas.openxmlformats.org/officeDocument/2006/relationships" xmlns:m="http://schemas.openxmlformats.org/officeDocument/2006/math" xmlns:v="urn:schemas-microsoft-com:vml" xmlns:wp14="http://schemas.microsoft.com/office/word/2010/wordprocessingDrawing" xmlns:wp="http://schemas.openxmlformats.org/drawingml/2006/wordprocessingDrawing" xmlns:w10="urn:schemas-microsoft-com:office:word" xmlns:w="http://schemas.openxmlformats.org/wordprocessingml/2006/main" xmlns:w14="http://schemas.microsoft.com/office/word/2010/wordml" xmlns:w15="http://schemas.microsoft.com/office/word/2012/wordml" xmlns:wpg="http://schemas.microsoft.com/office/word/2010/wordprocessingGroup" xmlns:wpi="http://schemas.microsoft.com/office/word/2010/wordprocessingInk" xmlns:wne="http://schemas.microsoft.com/office/word/2006/wordml" xmlns:wps="http://schemas.microsoft.com/office/word/2010/wordprocessingShape" mc:Ignorable="w14 w15 wp14">
-  <w:p>
-    <w:pPr>
-      <w:pStyle w:val="Footer"/>
-      <w:jc w:val="right"/>
-    </w:pPr>
-    <w:r>
-      <w:t>RAJ BHARATH KANNAN</w:t>
-    </w:r>
-  </w:p>
-  <w:p>
-    <w:pPr>
-      <w:pStyle w:val="Footer"/>
-      <w:jc w:val="right"/>
-    </w:pPr>
-    <w:r>
-      <w:t>9840859553</w:t>
-    </w:r>
-  </w:p>
-  <w:p>
-    <w:pPr>
-      <w:pStyle w:val="Footer"/>
-    </w:pPr>
-  </w:p>
-</w:ftr>
 </file>
 
 <file path=word/footnotes.xml><?xml version="1.0" encoding="utf-8"?>

</xml_diff>

<commit_message>
Final Set of changes 1
</commit_message>
<xml_diff>
--- a/RESUME Raj Bharath K 15 Jul 2014.docx
+++ b/RESUME Raj Bharath K 15 Jul 2014.docx
@@ -318,7 +318,17 @@
                 <w:szCs w:val="28"/>
                 <w:lang w:eastAsia="ja-JP"/>
               </w:rPr>
-              <w:t>I’m</w:t>
+              <w:t>I a</w:t>
+            </w:r>
+            <w:r>
+              <w:rPr>
+                <w:rFonts w:asciiTheme="minorHAnsi" w:eastAsiaTheme="minorEastAsia" w:hAnsiTheme="minorHAnsi"/>
+                <w:color w:val="000000" w:themeColor="text1"/>
+                <w:sz w:val="28"/>
+                <w:szCs w:val="28"/>
+                <w:lang w:eastAsia="ja-JP"/>
+              </w:rPr>
+              <w:t>m</w:t>
             </w:r>
             <w:r>
               <w:rPr>
@@ -408,47 +418,29 @@
                 <w:szCs w:val="28"/>
                 <w:lang w:eastAsia="ja-JP"/>
               </w:rPr>
-              <w:t xml:space="preserve"> writing object </w:t>
-            </w:r>
-            <w:r>
-              <w:rPr>
-                <w:rFonts w:asciiTheme="minorHAnsi" w:eastAsiaTheme="minorEastAsia" w:hAnsiTheme="minorHAnsi"/>
-                <w:color w:val="000000" w:themeColor="text1"/>
-                <w:sz w:val="28"/>
-                <w:szCs w:val="28"/>
-                <w:lang w:eastAsia="ja-JP"/>
-              </w:rPr>
-              <w:t xml:space="preserve">oriented and </w:t>
-            </w:r>
-            <w:r>
-              <w:rPr>
-                <w:rFonts w:asciiTheme="minorHAnsi" w:eastAsiaTheme="minorEastAsia" w:hAnsiTheme="minorHAnsi"/>
-                <w:color w:val="000000" w:themeColor="text1"/>
-                <w:sz w:val="28"/>
-                <w:szCs w:val="28"/>
-                <w:lang w:eastAsia="ja-JP"/>
-              </w:rPr>
-              <w:t>adaptive</w:t>
-            </w:r>
-            <w:r>
-              <w:rPr>
-                <w:rFonts w:asciiTheme="minorHAnsi" w:eastAsiaTheme="minorEastAsia" w:hAnsiTheme="minorHAnsi"/>
-                <w:color w:val="000000" w:themeColor="text1"/>
-                <w:sz w:val="28"/>
-                <w:szCs w:val="28"/>
-                <w:lang w:eastAsia="ja-JP"/>
-              </w:rPr>
-              <w:t xml:space="preserve"> </w:t>
-            </w:r>
-            <w:r>
-              <w:rPr>
-                <w:rFonts w:asciiTheme="minorHAnsi" w:eastAsiaTheme="minorEastAsia" w:hAnsiTheme="minorHAnsi"/>
-                <w:color w:val="000000" w:themeColor="text1"/>
-                <w:sz w:val="28"/>
-                <w:szCs w:val="28"/>
-                <w:lang w:eastAsia="ja-JP"/>
-              </w:rPr>
-              <w:t xml:space="preserve">code. </w:t>
+              <w:t xml:space="preserve"> writing </w:t>
+            </w:r>
+            <w:r>
+              <w:rPr>
+                <w:rFonts w:asciiTheme="minorHAnsi" w:eastAsiaTheme="minorEastAsia" w:hAnsiTheme="minorHAnsi"/>
+                <w:color w:val="000000" w:themeColor="text1"/>
+                <w:sz w:val="28"/>
+                <w:szCs w:val="28"/>
+                <w:lang w:eastAsia="ja-JP"/>
+              </w:rPr>
+              <w:t>clean and reusable object oriented code</w:t>
+            </w:r>
+            <w:bookmarkStart w:id="0" w:name="_GoBack"/>
+            <w:bookmarkEnd w:id="0"/>
+            <w:r>
+              <w:rPr>
+                <w:rFonts w:asciiTheme="minorHAnsi" w:eastAsiaTheme="minorEastAsia" w:hAnsiTheme="minorHAnsi"/>
+                <w:color w:val="000000" w:themeColor="text1"/>
+                <w:sz w:val="28"/>
+                <w:szCs w:val="28"/>
+                <w:lang w:eastAsia="ja-JP"/>
+              </w:rPr>
+              <w:t xml:space="preserve">. </w:t>
             </w:r>
           </w:p>
           <w:p>
@@ -1224,8 +1216,6 @@
                 <w:lang w:eastAsia="ja-JP"/>
               </w:rPr>
             </w:pPr>
-            <w:bookmarkStart w:id="0" w:name="_GoBack"/>
-            <w:bookmarkEnd w:id="0"/>
             <w:r>
               <w:rPr>
                 <w:rFonts w:asciiTheme="minorHAnsi" w:eastAsiaTheme="minorEastAsia" w:hAnsiTheme="minorHAnsi"/>
@@ -2176,27 +2166,7 @@
                 <w:szCs w:val="28"/>
                 <w:lang w:eastAsia="ja-JP"/>
               </w:rPr>
-              <w:t xml:space="preserve"> (</w:t>
-            </w:r>
-            <w:r>
-              <w:rPr>
-                <w:rFonts w:asciiTheme="minorHAnsi" w:eastAsiaTheme="minorEastAsia" w:hAnsiTheme="minorHAnsi"/>
-                <w:color w:val="auto"/>
-                <w:sz w:val="28"/>
-                <w:szCs w:val="28"/>
-                <w:lang w:eastAsia="ja-JP"/>
-              </w:rPr>
-              <w:t>‘A’ band</w:t>
-            </w:r>
-            <w:r>
-              <w:rPr>
-                <w:rFonts w:asciiTheme="minorHAnsi" w:eastAsiaTheme="minorEastAsia" w:hAnsiTheme="minorHAnsi"/>
-                <w:color w:val="auto"/>
-                <w:sz w:val="28"/>
-                <w:szCs w:val="28"/>
-                <w:lang w:eastAsia="ja-JP"/>
-              </w:rPr>
-              <w:t>)</w:t>
+              <w:t xml:space="preserve"> (‘A’ band)</w:t>
             </w:r>
             <w:r>
               <w:rPr>
@@ -3430,6 +3400,7 @@
   <w:style w:type="table" w:default="1" w:styleId="TableNormal">
     <w:name w:val="Normal Table"/>
     <w:uiPriority w:val="99"/>
+    <w:semiHidden/>
     <w:unhideWhenUsed/>
     <w:tblPr>
       <w:tblInd w:w="0" w:type="dxa"/>

</xml_diff>